<commit_message>
completed stakeholader analysis and aits framwework
</commit_message>
<xml_diff>
--- a/docs/main hostel lagos.docx
+++ b/docs/main hostel lagos.docx
@@ -14387,7 +14387,6 @@
           <w:highlight w:val="yellow"/>
         </w:rPr>
       </w:pPr>
-      <w:commentRangeStart w:id="0"/>
       <w:r>
         <w:rPr>
           <w:rFonts w:ascii="Times New Roman" w:hAnsi="Times New Roman" w:cs="Times New Roman"/>
@@ -15420,14 +15419,6 @@
         </w:rPr>
         <w:t>, and comparing existing accommodation options, IslandRest Hostel can position itself as a unique and valuable solution. Continuous feedback and adjustments based on pilot program results will ensure the service meets market demands and achieves sustainable growth.</w:t>
       </w:r>
-      <w:commentRangeEnd w:id="0"/>
-      <w:r>
-        <w:rPr>
-          <w:rStyle w:val="CommentReference"/>
-          <w:rFonts w:ascii="Times New Roman" w:hAnsi="Times New Roman" w:cs="Times New Roman"/>
-        </w:rPr>
-        <w:commentReference w:id="0"/>
-      </w:r>
     </w:p>
     <w:p>
       <w:pPr>
@@ -17916,14 +17907,12 @@
         <w:lastRenderedPageBreak/>
         <w:t xml:space="preserve">Consumer segmentation for IslandRest Hostel in Lagos can be approached based on various demographic, psychographic, and </w:t>
       </w:r>
-      <w:proofErr w:type="spellStart"/>
-      <w:r>
-        <w:rPr>
-          <w:rFonts w:ascii="Times New Roman" w:hAnsi="Times New Roman" w:cs="Times New Roman"/>
-        </w:rPr>
-        <w:t>behavioral</w:t>
-      </w:r>
-      <w:proofErr w:type="spellEnd"/>
+      <w:r>
+        <w:rPr>
+          <w:rFonts w:ascii="Times New Roman" w:hAnsi="Times New Roman" w:cs="Times New Roman"/>
+        </w:rPr>
+        <w:t>behavioural</w:t>
+      </w:r>
       <w:r>
         <w:rPr>
           <w:rFonts w:ascii="Times New Roman" w:hAnsi="Times New Roman" w:cs="Times New Roman"/>
@@ -18608,7 +18597,7 @@
     <w:p>
       <w:pPr>
         <w:spacing w:line="360" w:lineRule="auto"/>
-        <w:jc w:val="both"/>
+        <w:jc w:val="center"/>
         <w:rPr>
           <w:rFonts w:ascii="Times New Roman" w:hAnsi="Times New Roman" w:cs="Times New Roman"/>
           <w:b/>
@@ -18635,15 +18624,11 @@
         <w:jc w:val="both"/>
         <w:rPr>
           <w:rFonts w:ascii="Times New Roman" w:hAnsi="Times New Roman" w:cs="Times New Roman"/>
-          <w:b/>
-          <w:bCs/>
-        </w:rPr>
-      </w:pPr>
-      <w:r>
-        <w:rPr>
-          <w:rFonts w:ascii="Times New Roman" w:hAnsi="Times New Roman" w:cs="Times New Roman"/>
-          <w:b/>
-          <w:bCs/>
+        </w:rPr>
+      </w:pPr>
+      <w:r>
+        <w:rPr>
+          <w:rFonts w:ascii="Times New Roman" w:hAnsi="Times New Roman" w:cs="Times New Roman"/>
         </w:rPr>
         <w:t>Product development for IslandRest Hostel involves creating a unique and compelling accommodation experience that meets the needs of its target market in Lagos. Here’s a structured approach to product development:</w:t>
       </w:r>
@@ -18654,36 +18639,46 @@
         <w:jc w:val="both"/>
         <w:rPr>
           <w:rFonts w:ascii="Times New Roman" w:hAnsi="Times New Roman" w:cs="Times New Roman"/>
-          <w:b/>
-          <w:bCs/>
-        </w:rPr>
-      </w:pPr>
-      <w:r>
-        <w:rPr>
-          <w:rFonts w:ascii="Times New Roman" w:hAnsi="Times New Roman" w:cs="Times New Roman"/>
-          <w:b/>
-          <w:bCs/>
-        </w:rPr>
-        <w:t>1. Concept Development</w:t>
-      </w:r>
-    </w:p>
-    <w:p>
-      <w:pPr>
-        <w:spacing w:line="360" w:lineRule="auto"/>
-        <w:jc w:val="both"/>
-        <w:rPr>
-          <w:rFonts w:ascii="Times New Roman" w:hAnsi="Times New Roman" w:cs="Times New Roman"/>
-          <w:b/>
-          <w:bCs/>
-        </w:rPr>
-      </w:pPr>
-      <w:r>
-        <w:rPr>
-          <w:rFonts w:ascii="Times New Roman" w:hAnsi="Times New Roman" w:cs="Times New Roman"/>
-          <w:b/>
-          <w:bCs/>
-        </w:rPr>
-        <w:t>a. Define the Unique Selling Proposition (USP):</w:t>
+        </w:rPr>
+      </w:pPr>
+      <w:r>
+        <w:rPr>
+          <w:rFonts w:ascii="Times New Roman" w:hAnsi="Times New Roman" w:cs="Times New Roman"/>
+        </w:rPr>
+        <w:t xml:space="preserve">1. </w:t>
+      </w:r>
+      <w:r>
+        <w:rPr>
+          <w:rFonts w:ascii="Times New Roman" w:hAnsi="Times New Roman" w:cs="Times New Roman"/>
+          <w:b/>
+          <w:bCs/>
+        </w:rPr>
+        <w:t>Concept Development</w:t>
+      </w:r>
+    </w:p>
+    <w:p>
+      <w:pPr>
+        <w:spacing w:line="360" w:lineRule="auto"/>
+        <w:jc w:val="both"/>
+        <w:rPr>
+          <w:rFonts w:ascii="Times New Roman" w:hAnsi="Times New Roman" w:cs="Times New Roman"/>
+          <w:b/>
+          <w:bCs/>
+        </w:rPr>
+      </w:pPr>
+      <w:r>
+        <w:rPr>
+          <w:rFonts w:ascii="Times New Roman" w:hAnsi="Times New Roman" w:cs="Times New Roman"/>
+        </w:rPr>
+        <w:t xml:space="preserve">a. </w:t>
+      </w:r>
+      <w:r>
+        <w:rPr>
+          <w:rFonts w:ascii="Times New Roman" w:hAnsi="Times New Roman" w:cs="Times New Roman"/>
+          <w:b/>
+          <w:bCs/>
+        </w:rPr>
+        <w:t>Define the Unique Selling Proposition (USP):</w:t>
       </w:r>
     </w:p>
     <w:p>
@@ -18696,15 +18691,11 @@
         <w:jc w:val="both"/>
         <w:rPr>
           <w:rFonts w:ascii="Times New Roman" w:hAnsi="Times New Roman" w:cs="Times New Roman"/>
-          <w:b/>
-          <w:bCs/>
-        </w:rPr>
-      </w:pPr>
-      <w:r>
-        <w:rPr>
-          <w:rFonts w:ascii="Times New Roman" w:hAnsi="Times New Roman" w:cs="Times New Roman"/>
-          <w:b/>
-          <w:bCs/>
+        </w:rPr>
+      </w:pPr>
+      <w:r>
+        <w:rPr>
+          <w:rFonts w:ascii="Times New Roman" w:hAnsi="Times New Roman" w:cs="Times New Roman"/>
         </w:rPr>
         <w:t>Emphasize convenience, affordability, and security as core USPs.</w:t>
       </w:r>
@@ -18719,15 +18710,11 @@
         <w:jc w:val="both"/>
         <w:rPr>
           <w:rFonts w:ascii="Times New Roman" w:hAnsi="Times New Roman" w:cs="Times New Roman"/>
-          <w:b/>
-          <w:bCs/>
-        </w:rPr>
-      </w:pPr>
-      <w:r>
-        <w:rPr>
-          <w:rFonts w:ascii="Times New Roman" w:hAnsi="Times New Roman" w:cs="Times New Roman"/>
-          <w:b/>
-          <w:bCs/>
+        </w:rPr>
+      </w:pPr>
+      <w:r>
+        <w:rPr>
+          <w:rFonts w:ascii="Times New Roman" w:hAnsi="Times New Roman" w:cs="Times New Roman"/>
         </w:rPr>
         <w:t>Highlight proximity to business districts on Lagos Island and competitive pricing compared to traditional accommodations.</w:t>
       </w:r>
@@ -18745,10 +18732,16 @@
       <w:r>
         <w:rPr>
           <w:rFonts w:ascii="Times New Roman" w:hAnsi="Times New Roman" w:cs="Times New Roman"/>
-          <w:b/>
-          <w:bCs/>
-        </w:rPr>
-        <w:t>b. Identify Key Features and Amenities:</w:t>
+        </w:rPr>
+        <w:t>b</w:t>
+      </w:r>
+      <w:r>
+        <w:rPr>
+          <w:rFonts w:ascii="Times New Roman" w:hAnsi="Times New Roman" w:cs="Times New Roman"/>
+          <w:b/>
+          <w:bCs/>
+        </w:rPr>
+        <w:t>. Identify Key Features and Amenities:</w:t>
       </w:r>
     </w:p>
     <w:p>
@@ -18761,15 +18754,11 @@
         <w:jc w:val="both"/>
         <w:rPr>
           <w:rFonts w:ascii="Times New Roman" w:hAnsi="Times New Roman" w:cs="Times New Roman"/>
-          <w:b/>
-          <w:bCs/>
-        </w:rPr>
-      </w:pPr>
-      <w:r>
-        <w:rPr>
-          <w:rFonts w:ascii="Times New Roman" w:hAnsi="Times New Roman" w:cs="Times New Roman"/>
-          <w:b/>
-          <w:bCs/>
+        </w:rPr>
+      </w:pPr>
+      <w:r>
+        <w:rPr>
+          <w:rFonts w:ascii="Times New Roman" w:hAnsi="Times New Roman" w:cs="Times New Roman"/>
         </w:rPr>
         <w:t>Private and shared room options with comfortable bedding and essential amenities.</w:t>
       </w:r>
@@ -18784,15 +18773,11 @@
         <w:jc w:val="both"/>
         <w:rPr>
           <w:rFonts w:ascii="Times New Roman" w:hAnsi="Times New Roman" w:cs="Times New Roman"/>
-          <w:b/>
-          <w:bCs/>
-        </w:rPr>
-      </w:pPr>
-      <w:r>
-        <w:rPr>
-          <w:rFonts w:ascii="Times New Roman" w:hAnsi="Times New Roman" w:cs="Times New Roman"/>
-          <w:b/>
-          <w:bCs/>
+        </w:rPr>
+      </w:pPr>
+      <w:r>
+        <w:rPr>
+          <w:rFonts w:ascii="Times New Roman" w:hAnsi="Times New Roman" w:cs="Times New Roman"/>
         </w:rPr>
         <w:t>On-site restaurant or cafeteria for meals and refreshments.</w:t>
       </w:r>
@@ -18807,15 +18792,11 @@
         <w:jc w:val="both"/>
         <w:rPr>
           <w:rFonts w:ascii="Times New Roman" w:hAnsi="Times New Roman" w:cs="Times New Roman"/>
-          <w:b/>
-          <w:bCs/>
-        </w:rPr>
-      </w:pPr>
-      <w:r>
-        <w:rPr>
-          <w:rFonts w:ascii="Times New Roman" w:hAnsi="Times New Roman" w:cs="Times New Roman"/>
-          <w:b/>
-          <w:bCs/>
+        </w:rPr>
+      </w:pPr>
+      <w:r>
+        <w:rPr>
+          <w:rFonts w:ascii="Times New Roman" w:hAnsi="Times New Roman" w:cs="Times New Roman"/>
         </w:rPr>
         <w:t>Reliable internet connectivity and workspace facilities.</w:t>
       </w:r>
@@ -18830,15 +18811,11 @@
         <w:jc w:val="both"/>
         <w:rPr>
           <w:rFonts w:ascii="Times New Roman" w:hAnsi="Times New Roman" w:cs="Times New Roman"/>
-          <w:b/>
-          <w:bCs/>
-        </w:rPr>
-      </w:pPr>
-      <w:r>
-        <w:rPr>
-          <w:rFonts w:ascii="Times New Roman" w:hAnsi="Times New Roman" w:cs="Times New Roman"/>
-          <w:b/>
-          <w:bCs/>
+        </w:rPr>
+      </w:pPr>
+      <w:r>
+        <w:rPr>
+          <w:rFonts w:ascii="Times New Roman" w:hAnsi="Times New Roman" w:cs="Times New Roman"/>
         </w:rPr>
         <w:t>Enhanced security measures, including CCTV surveillance and controlled access.</w:t>
       </w:r>
@@ -18849,36 +18826,44 @@
         <w:jc w:val="both"/>
         <w:rPr>
           <w:rFonts w:ascii="Times New Roman" w:hAnsi="Times New Roman" w:cs="Times New Roman"/>
-          <w:b/>
-          <w:bCs/>
-        </w:rPr>
-      </w:pPr>
-      <w:r>
-        <w:rPr>
-          <w:rFonts w:ascii="Times New Roman" w:hAnsi="Times New Roman" w:cs="Times New Roman"/>
-          <w:b/>
-          <w:bCs/>
-        </w:rPr>
-        <w:t>2. Design and Planning</w:t>
-      </w:r>
-    </w:p>
-    <w:p>
-      <w:pPr>
-        <w:spacing w:line="360" w:lineRule="auto"/>
-        <w:jc w:val="both"/>
-        <w:rPr>
-          <w:rFonts w:ascii="Times New Roman" w:hAnsi="Times New Roman" w:cs="Times New Roman"/>
-          <w:b/>
-          <w:bCs/>
-        </w:rPr>
-      </w:pPr>
-      <w:r>
-        <w:rPr>
-          <w:rFonts w:ascii="Times New Roman" w:hAnsi="Times New Roman" w:cs="Times New Roman"/>
-          <w:b/>
-          <w:bCs/>
-        </w:rPr>
-        <w:t>a. Architectural Design:</w:t>
+        </w:rPr>
+      </w:pPr>
+      <w:r>
+        <w:rPr>
+          <w:rFonts w:ascii="Times New Roman" w:hAnsi="Times New Roman" w:cs="Times New Roman"/>
+        </w:rPr>
+        <w:t xml:space="preserve">2. </w:t>
+      </w:r>
+      <w:r>
+        <w:rPr>
+          <w:rFonts w:ascii="Times New Roman" w:hAnsi="Times New Roman" w:cs="Times New Roman"/>
+          <w:b/>
+          <w:bCs/>
+        </w:rPr>
+        <w:t>Design and Planning</w:t>
+      </w:r>
+    </w:p>
+    <w:p>
+      <w:pPr>
+        <w:spacing w:line="360" w:lineRule="auto"/>
+        <w:jc w:val="both"/>
+        <w:rPr>
+          <w:rFonts w:ascii="Times New Roman" w:hAnsi="Times New Roman" w:cs="Times New Roman"/>
+        </w:rPr>
+      </w:pPr>
+      <w:r>
+        <w:rPr>
+          <w:rFonts w:ascii="Times New Roman" w:hAnsi="Times New Roman" w:cs="Times New Roman"/>
+        </w:rPr>
+        <w:t xml:space="preserve">a. </w:t>
+      </w:r>
+      <w:r>
+        <w:rPr>
+          <w:rFonts w:ascii="Times New Roman" w:hAnsi="Times New Roman" w:cs="Times New Roman"/>
+          <w:b/>
+          <w:bCs/>
+        </w:rPr>
+        <w:t>Architectural Design:</w:t>
       </w:r>
     </w:p>
     <w:p>
@@ -18891,15 +18876,11 @@
         <w:jc w:val="both"/>
         <w:rPr>
           <w:rFonts w:ascii="Times New Roman" w:hAnsi="Times New Roman" w:cs="Times New Roman"/>
-          <w:b/>
-          <w:bCs/>
-        </w:rPr>
-      </w:pPr>
-      <w:r>
-        <w:rPr>
-          <w:rFonts w:ascii="Times New Roman" w:hAnsi="Times New Roman" w:cs="Times New Roman"/>
-          <w:b/>
-          <w:bCs/>
+        </w:rPr>
+      </w:pPr>
+      <w:r>
+        <w:rPr>
+          <w:rFonts w:ascii="Times New Roman" w:hAnsi="Times New Roman" w:cs="Times New Roman"/>
         </w:rPr>
         <w:t>Optimize space utilization for both privacy and communal areas.</w:t>
       </w:r>
@@ -18914,15 +18895,11 @@
         <w:jc w:val="both"/>
         <w:rPr>
           <w:rFonts w:ascii="Times New Roman" w:hAnsi="Times New Roman" w:cs="Times New Roman"/>
-          <w:b/>
-          <w:bCs/>
-        </w:rPr>
-      </w:pPr>
-      <w:r>
-        <w:rPr>
-          <w:rFonts w:ascii="Times New Roman" w:hAnsi="Times New Roman" w:cs="Times New Roman"/>
-          <w:b/>
-          <w:bCs/>
+        </w:rPr>
+      </w:pPr>
+      <w:r>
+        <w:rPr>
+          <w:rFonts w:ascii="Times New Roman" w:hAnsi="Times New Roman" w:cs="Times New Roman"/>
         </w:rPr>
         <w:t>Incorporate eco-friendly building materials and energy-efficient design principles.</w:t>
       </w:r>
@@ -18933,17 +18910,21 @@
         <w:jc w:val="both"/>
         <w:rPr>
           <w:rFonts w:ascii="Times New Roman" w:hAnsi="Times New Roman" w:cs="Times New Roman"/>
-          <w:b/>
-          <w:bCs/>
-        </w:rPr>
-      </w:pPr>
-      <w:r>
-        <w:rPr>
-          <w:rFonts w:ascii="Times New Roman" w:hAnsi="Times New Roman" w:cs="Times New Roman"/>
-          <w:b/>
-          <w:bCs/>
-        </w:rPr>
-        <w:t>b. Interior Design:</w:t>
+        </w:rPr>
+      </w:pPr>
+      <w:r>
+        <w:rPr>
+          <w:rFonts w:ascii="Times New Roman" w:hAnsi="Times New Roman" w:cs="Times New Roman"/>
+        </w:rPr>
+        <w:t>b</w:t>
+      </w:r>
+      <w:r>
+        <w:rPr>
+          <w:rFonts w:ascii="Times New Roman" w:hAnsi="Times New Roman" w:cs="Times New Roman"/>
+          <w:b/>
+          <w:bCs/>
+        </w:rPr>
+        <w:t>. Interior Design:</w:t>
       </w:r>
     </w:p>
     <w:p>
@@ -18956,15 +18937,11 @@
         <w:jc w:val="both"/>
         <w:rPr>
           <w:rFonts w:ascii="Times New Roman" w:hAnsi="Times New Roman" w:cs="Times New Roman"/>
-          <w:b/>
-          <w:bCs/>
-        </w:rPr>
-      </w:pPr>
-      <w:r>
-        <w:rPr>
-          <w:rFonts w:ascii="Times New Roman" w:hAnsi="Times New Roman" w:cs="Times New Roman"/>
-          <w:b/>
-          <w:bCs/>
+        </w:rPr>
+      </w:pPr>
+      <w:r>
+        <w:rPr>
+          <w:rFonts w:ascii="Times New Roman" w:hAnsi="Times New Roman" w:cs="Times New Roman"/>
         </w:rPr>
         <w:t xml:space="preserve">Create a modern and comfortable ambiance that appeals to professionals and business </w:t>
       </w:r>
@@ -18972,8 +18949,6 @@
       <w:r>
         <w:rPr>
           <w:rFonts w:ascii="Times New Roman" w:hAnsi="Times New Roman" w:cs="Times New Roman"/>
-          <w:b/>
-          <w:bCs/>
         </w:rPr>
         <w:t>travelers</w:t>
       </w:r>
@@ -18981,8 +18956,6 @@
       <w:r>
         <w:rPr>
           <w:rFonts w:ascii="Times New Roman" w:hAnsi="Times New Roman" w:cs="Times New Roman"/>
-          <w:b/>
-          <w:bCs/>
         </w:rPr>
         <w:t>.</w:t>
       </w:r>
@@ -18997,15 +18970,11 @@
         <w:jc w:val="both"/>
         <w:rPr>
           <w:rFonts w:ascii="Times New Roman" w:hAnsi="Times New Roman" w:cs="Times New Roman"/>
-          <w:b/>
-          <w:bCs/>
-        </w:rPr>
-      </w:pPr>
-      <w:r>
-        <w:rPr>
-          <w:rFonts w:ascii="Times New Roman" w:hAnsi="Times New Roman" w:cs="Times New Roman"/>
-          <w:b/>
-          <w:bCs/>
+        </w:rPr>
+      </w:pPr>
+      <w:r>
+        <w:rPr>
+          <w:rFonts w:ascii="Times New Roman" w:hAnsi="Times New Roman" w:cs="Times New Roman"/>
         </w:rPr>
         <w:t xml:space="preserve">Use ergonomic furniture, soothing </w:t>
       </w:r>
@@ -19013,8 +18982,6 @@
       <w:r>
         <w:rPr>
           <w:rFonts w:ascii="Times New Roman" w:hAnsi="Times New Roman" w:cs="Times New Roman"/>
-          <w:b/>
-          <w:bCs/>
         </w:rPr>
         <w:t>color</w:t>
       </w:r>
@@ -19022,8 +18989,6 @@
       <w:r>
         <w:rPr>
           <w:rFonts w:ascii="Times New Roman" w:hAnsi="Times New Roman" w:cs="Times New Roman"/>
-          <w:b/>
-          <w:bCs/>
         </w:rPr>
         <w:t xml:space="preserve"> schemes, and functional layouts.</w:t>
       </w:r>
@@ -19034,36 +18999,44 @@
         <w:jc w:val="both"/>
         <w:rPr>
           <w:rFonts w:ascii="Times New Roman" w:hAnsi="Times New Roman" w:cs="Times New Roman"/>
-          <w:b/>
-          <w:bCs/>
-        </w:rPr>
-      </w:pPr>
-      <w:r>
-        <w:rPr>
-          <w:rFonts w:ascii="Times New Roman" w:hAnsi="Times New Roman" w:cs="Times New Roman"/>
-          <w:b/>
-          <w:bCs/>
-        </w:rPr>
-        <w:t>3. Operational Framework</w:t>
-      </w:r>
-    </w:p>
-    <w:p>
-      <w:pPr>
-        <w:spacing w:line="360" w:lineRule="auto"/>
-        <w:jc w:val="both"/>
-        <w:rPr>
-          <w:rFonts w:ascii="Times New Roman" w:hAnsi="Times New Roman" w:cs="Times New Roman"/>
-          <w:b/>
-          <w:bCs/>
-        </w:rPr>
-      </w:pPr>
-      <w:r>
-        <w:rPr>
-          <w:rFonts w:ascii="Times New Roman" w:hAnsi="Times New Roman" w:cs="Times New Roman"/>
-          <w:b/>
-          <w:bCs/>
-        </w:rPr>
-        <w:t>a. Booking and Reservation System:</w:t>
+        </w:rPr>
+      </w:pPr>
+      <w:r>
+        <w:rPr>
+          <w:rFonts w:ascii="Times New Roman" w:hAnsi="Times New Roman" w:cs="Times New Roman"/>
+        </w:rPr>
+        <w:t xml:space="preserve">3. </w:t>
+      </w:r>
+      <w:r>
+        <w:rPr>
+          <w:rFonts w:ascii="Times New Roman" w:hAnsi="Times New Roman" w:cs="Times New Roman"/>
+          <w:b/>
+          <w:bCs/>
+        </w:rPr>
+        <w:t>Operational Framework</w:t>
+      </w:r>
+    </w:p>
+    <w:p>
+      <w:pPr>
+        <w:spacing w:line="360" w:lineRule="auto"/>
+        <w:jc w:val="both"/>
+        <w:rPr>
+          <w:rFonts w:ascii="Times New Roman" w:hAnsi="Times New Roman" w:cs="Times New Roman"/>
+        </w:rPr>
+      </w:pPr>
+      <w:r>
+        <w:rPr>
+          <w:rFonts w:ascii="Times New Roman" w:hAnsi="Times New Roman" w:cs="Times New Roman"/>
+        </w:rPr>
+        <w:t xml:space="preserve">a. </w:t>
+      </w:r>
+      <w:r>
+        <w:rPr>
+          <w:rFonts w:ascii="Times New Roman" w:hAnsi="Times New Roman" w:cs="Times New Roman"/>
+          <w:b/>
+          <w:bCs/>
+        </w:rPr>
+        <w:t>Booking and Reservation System:</w:t>
       </w:r>
     </w:p>
     <w:p>
@@ -19076,17 +19049,12 @@
         <w:jc w:val="both"/>
         <w:rPr>
           <w:rFonts w:ascii="Times New Roman" w:hAnsi="Times New Roman" w:cs="Times New Roman"/>
-          <w:b/>
-          <w:bCs/>
-        </w:rPr>
-      </w:pPr>
-      <w:r>
-        <w:rPr>
-          <w:rFonts w:ascii="Times New Roman" w:hAnsi="Times New Roman" w:cs="Times New Roman"/>
-          <w:b/>
-          <w:bCs/>
-        </w:rPr>
-        <w:lastRenderedPageBreak/>
+        </w:rPr>
+      </w:pPr>
+      <w:r>
+        <w:rPr>
+          <w:rFonts w:ascii="Times New Roman" w:hAnsi="Times New Roman" w:cs="Times New Roman"/>
+        </w:rPr>
         <w:t>Implement an efficient online booking platform with secure payment options.</w:t>
       </w:r>
     </w:p>
@@ -19100,16 +19068,13 @@
         <w:jc w:val="both"/>
         <w:rPr>
           <w:rFonts w:ascii="Times New Roman" w:hAnsi="Times New Roman" w:cs="Times New Roman"/>
-          <w:b/>
-          <w:bCs/>
-        </w:rPr>
-      </w:pPr>
-      <w:r>
-        <w:rPr>
-          <w:rFonts w:ascii="Times New Roman" w:hAnsi="Times New Roman" w:cs="Times New Roman"/>
-          <w:b/>
-          <w:bCs/>
-        </w:rPr>
+        </w:rPr>
+      </w:pPr>
+      <w:r>
+        <w:rPr>
+          <w:rFonts w:ascii="Times New Roman" w:hAnsi="Times New Roman" w:cs="Times New Roman"/>
+        </w:rPr>
+        <w:lastRenderedPageBreak/>
         <w:t>Offer flexible booking terms and cancellation policies to accommodate varying guest needs.</w:t>
       </w:r>
     </w:p>
@@ -19119,17 +19084,21 @@
         <w:jc w:val="both"/>
         <w:rPr>
           <w:rFonts w:ascii="Times New Roman" w:hAnsi="Times New Roman" w:cs="Times New Roman"/>
-          <w:b/>
-          <w:bCs/>
-        </w:rPr>
-      </w:pPr>
-      <w:r>
-        <w:rPr>
-          <w:rFonts w:ascii="Times New Roman" w:hAnsi="Times New Roman" w:cs="Times New Roman"/>
-          <w:b/>
-          <w:bCs/>
-        </w:rPr>
-        <w:t>b. Guest Services and Hospitality:</w:t>
+        </w:rPr>
+      </w:pPr>
+      <w:r>
+        <w:rPr>
+          <w:rFonts w:ascii="Times New Roman" w:hAnsi="Times New Roman" w:cs="Times New Roman"/>
+        </w:rPr>
+        <w:t xml:space="preserve">b. </w:t>
+      </w:r>
+      <w:r>
+        <w:rPr>
+          <w:rFonts w:ascii="Times New Roman" w:hAnsi="Times New Roman" w:cs="Times New Roman"/>
+          <w:b/>
+          <w:bCs/>
+        </w:rPr>
+        <w:t>Guest Services and Hospitality:</w:t>
       </w:r>
     </w:p>
     <w:p>
@@ -19142,15 +19111,11 @@
         <w:jc w:val="both"/>
         <w:rPr>
           <w:rFonts w:ascii="Times New Roman" w:hAnsi="Times New Roman" w:cs="Times New Roman"/>
-          <w:b/>
-          <w:bCs/>
-        </w:rPr>
-      </w:pPr>
-      <w:r>
-        <w:rPr>
-          <w:rFonts w:ascii="Times New Roman" w:hAnsi="Times New Roman" w:cs="Times New Roman"/>
-          <w:b/>
-          <w:bCs/>
+        </w:rPr>
+      </w:pPr>
+      <w:r>
+        <w:rPr>
+          <w:rFonts w:ascii="Times New Roman" w:hAnsi="Times New Roman" w:cs="Times New Roman"/>
         </w:rPr>
         <w:t>Train staff to provide exceptional customer service and hospitality.</w:t>
       </w:r>
@@ -19165,15 +19130,11 @@
         <w:jc w:val="both"/>
         <w:rPr>
           <w:rFonts w:ascii="Times New Roman" w:hAnsi="Times New Roman" w:cs="Times New Roman"/>
-          <w:b/>
-          <w:bCs/>
-        </w:rPr>
-      </w:pPr>
-      <w:r>
-        <w:rPr>
-          <w:rFonts w:ascii="Times New Roman" w:hAnsi="Times New Roman" w:cs="Times New Roman"/>
-          <w:b/>
-          <w:bCs/>
+        </w:rPr>
+      </w:pPr>
+      <w:r>
+        <w:rPr>
+          <w:rFonts w:ascii="Times New Roman" w:hAnsi="Times New Roman" w:cs="Times New Roman"/>
         </w:rPr>
         <w:t>Develop personalized guest experiences and amenities based on consumer feedback and preferences.</w:t>
       </w:r>
@@ -19184,36 +19145,44 @@
         <w:jc w:val="both"/>
         <w:rPr>
           <w:rFonts w:ascii="Times New Roman" w:hAnsi="Times New Roman" w:cs="Times New Roman"/>
-          <w:b/>
-          <w:bCs/>
-        </w:rPr>
-      </w:pPr>
-      <w:r>
-        <w:rPr>
-          <w:rFonts w:ascii="Times New Roman" w:hAnsi="Times New Roman" w:cs="Times New Roman"/>
-          <w:b/>
-          <w:bCs/>
-        </w:rPr>
-        <w:t>4. Sustainability Integration</w:t>
-      </w:r>
-    </w:p>
-    <w:p>
-      <w:pPr>
-        <w:spacing w:line="360" w:lineRule="auto"/>
-        <w:jc w:val="both"/>
-        <w:rPr>
-          <w:rFonts w:ascii="Times New Roman" w:hAnsi="Times New Roman" w:cs="Times New Roman"/>
-          <w:b/>
-          <w:bCs/>
-        </w:rPr>
-      </w:pPr>
-      <w:r>
-        <w:rPr>
-          <w:rFonts w:ascii="Times New Roman" w:hAnsi="Times New Roman" w:cs="Times New Roman"/>
-          <w:b/>
-          <w:bCs/>
-        </w:rPr>
-        <w:t>a. Environmental Practices:</w:t>
+        </w:rPr>
+      </w:pPr>
+      <w:r>
+        <w:rPr>
+          <w:rFonts w:ascii="Times New Roman" w:hAnsi="Times New Roman" w:cs="Times New Roman"/>
+        </w:rPr>
+        <w:t>4</w:t>
+      </w:r>
+      <w:r>
+        <w:rPr>
+          <w:rFonts w:ascii="Times New Roman" w:hAnsi="Times New Roman" w:cs="Times New Roman"/>
+          <w:b/>
+          <w:bCs/>
+        </w:rPr>
+        <w:t>. Sustainability Integration</w:t>
+      </w:r>
+    </w:p>
+    <w:p>
+      <w:pPr>
+        <w:spacing w:line="360" w:lineRule="auto"/>
+        <w:jc w:val="both"/>
+        <w:rPr>
+          <w:rFonts w:ascii="Times New Roman" w:hAnsi="Times New Roman" w:cs="Times New Roman"/>
+        </w:rPr>
+      </w:pPr>
+      <w:r>
+        <w:rPr>
+          <w:rFonts w:ascii="Times New Roman" w:hAnsi="Times New Roman" w:cs="Times New Roman"/>
+        </w:rPr>
+        <w:t xml:space="preserve">a. </w:t>
+      </w:r>
+      <w:r>
+        <w:rPr>
+          <w:rFonts w:ascii="Times New Roman" w:hAnsi="Times New Roman" w:cs="Times New Roman"/>
+          <w:b/>
+          <w:bCs/>
+        </w:rPr>
+        <w:t>Environmental Practices:</w:t>
       </w:r>
     </w:p>
     <w:p>
@@ -19226,15 +19195,11 @@
         <w:jc w:val="both"/>
         <w:rPr>
           <w:rFonts w:ascii="Times New Roman" w:hAnsi="Times New Roman" w:cs="Times New Roman"/>
-          <w:b/>
-          <w:bCs/>
-        </w:rPr>
-      </w:pPr>
-      <w:r>
-        <w:rPr>
-          <w:rFonts w:ascii="Times New Roman" w:hAnsi="Times New Roman" w:cs="Times New Roman"/>
-          <w:b/>
-          <w:bCs/>
+        </w:rPr>
+      </w:pPr>
+      <w:r>
+        <w:rPr>
+          <w:rFonts w:ascii="Times New Roman" w:hAnsi="Times New Roman" w:cs="Times New Roman"/>
         </w:rPr>
         <w:t>Adopt sustainable practices such as energy-efficient appliances, waste reduction, and recycling programs.</w:t>
       </w:r>
@@ -19249,15 +19214,11 @@
         <w:jc w:val="both"/>
         <w:rPr>
           <w:rFonts w:ascii="Times New Roman" w:hAnsi="Times New Roman" w:cs="Times New Roman"/>
-          <w:b/>
-          <w:bCs/>
-        </w:rPr>
-      </w:pPr>
-      <w:r>
-        <w:rPr>
-          <w:rFonts w:ascii="Times New Roman" w:hAnsi="Times New Roman" w:cs="Times New Roman"/>
-          <w:b/>
-          <w:bCs/>
+        </w:rPr>
+      </w:pPr>
+      <w:r>
+        <w:rPr>
+          <w:rFonts w:ascii="Times New Roman" w:hAnsi="Times New Roman" w:cs="Times New Roman"/>
         </w:rPr>
         <w:t>Promote environmental awareness among guests and staff.</w:t>
       </w:r>
@@ -19268,36 +19229,44 @@
         <w:jc w:val="both"/>
         <w:rPr>
           <w:rFonts w:ascii="Times New Roman" w:hAnsi="Times New Roman" w:cs="Times New Roman"/>
-          <w:b/>
-          <w:bCs/>
-        </w:rPr>
-      </w:pPr>
-      <w:r>
-        <w:rPr>
-          <w:rFonts w:ascii="Times New Roman" w:hAnsi="Times New Roman" w:cs="Times New Roman"/>
-          <w:b/>
-          <w:bCs/>
-        </w:rPr>
-        <w:t>5. Testing and Quality Assurance</w:t>
-      </w:r>
-    </w:p>
-    <w:p>
-      <w:pPr>
-        <w:spacing w:line="360" w:lineRule="auto"/>
-        <w:jc w:val="both"/>
-        <w:rPr>
-          <w:rFonts w:ascii="Times New Roman" w:hAnsi="Times New Roman" w:cs="Times New Roman"/>
-          <w:b/>
-          <w:bCs/>
-        </w:rPr>
-      </w:pPr>
-      <w:r>
-        <w:rPr>
-          <w:rFonts w:ascii="Times New Roman" w:hAnsi="Times New Roman" w:cs="Times New Roman"/>
-          <w:b/>
-          <w:bCs/>
-        </w:rPr>
-        <w:t>a. Pre-Launch Testing:</w:t>
+        </w:rPr>
+      </w:pPr>
+      <w:r>
+        <w:rPr>
+          <w:rFonts w:ascii="Times New Roman" w:hAnsi="Times New Roman" w:cs="Times New Roman"/>
+        </w:rPr>
+        <w:t xml:space="preserve">5. </w:t>
+      </w:r>
+      <w:r>
+        <w:rPr>
+          <w:rFonts w:ascii="Times New Roman" w:hAnsi="Times New Roman" w:cs="Times New Roman"/>
+          <w:b/>
+          <w:bCs/>
+        </w:rPr>
+        <w:t>Testing and Quality Assurance</w:t>
+      </w:r>
+    </w:p>
+    <w:p>
+      <w:pPr>
+        <w:spacing w:line="360" w:lineRule="auto"/>
+        <w:jc w:val="both"/>
+        <w:rPr>
+          <w:rFonts w:ascii="Times New Roman" w:hAnsi="Times New Roman" w:cs="Times New Roman"/>
+        </w:rPr>
+      </w:pPr>
+      <w:r>
+        <w:rPr>
+          <w:rFonts w:ascii="Times New Roman" w:hAnsi="Times New Roman" w:cs="Times New Roman"/>
+        </w:rPr>
+        <w:t xml:space="preserve">a. </w:t>
+      </w:r>
+      <w:r>
+        <w:rPr>
+          <w:rFonts w:ascii="Times New Roman" w:hAnsi="Times New Roman" w:cs="Times New Roman"/>
+          <w:b/>
+          <w:bCs/>
+        </w:rPr>
+        <w:t>Pre-Launch Testing:</w:t>
       </w:r>
     </w:p>
     <w:p>
@@ -19310,15 +19279,11 @@
         <w:jc w:val="both"/>
         <w:rPr>
           <w:rFonts w:ascii="Times New Roman" w:hAnsi="Times New Roman" w:cs="Times New Roman"/>
-          <w:b/>
-          <w:bCs/>
-        </w:rPr>
-      </w:pPr>
-      <w:r>
-        <w:rPr>
-          <w:rFonts w:ascii="Times New Roman" w:hAnsi="Times New Roman" w:cs="Times New Roman"/>
-          <w:b/>
-          <w:bCs/>
+        </w:rPr>
+      </w:pPr>
+      <w:r>
+        <w:rPr>
+          <w:rFonts w:ascii="Times New Roman" w:hAnsi="Times New Roman" w:cs="Times New Roman"/>
         </w:rPr>
         <w:t>Conduct beta testing to identify and resolve operational challenges.</w:t>
       </w:r>
@@ -19333,15 +19298,11 @@
         <w:jc w:val="both"/>
         <w:rPr>
           <w:rFonts w:ascii="Times New Roman" w:hAnsi="Times New Roman" w:cs="Times New Roman"/>
-          <w:b/>
-          <w:bCs/>
-        </w:rPr>
-      </w:pPr>
-      <w:r>
-        <w:rPr>
-          <w:rFonts w:ascii="Times New Roman" w:hAnsi="Times New Roman" w:cs="Times New Roman"/>
-          <w:b/>
-          <w:bCs/>
+        </w:rPr>
+      </w:pPr>
+      <w:r>
+        <w:rPr>
+          <w:rFonts w:ascii="Times New Roman" w:hAnsi="Times New Roman" w:cs="Times New Roman"/>
         </w:rPr>
         <w:t>Gather feedback from pilot guests to refine service offerings and improve guest satisfaction.</w:t>
       </w:r>
@@ -19352,36 +19313,44 @@
         <w:jc w:val="both"/>
         <w:rPr>
           <w:rFonts w:ascii="Times New Roman" w:hAnsi="Times New Roman" w:cs="Times New Roman"/>
-          <w:b/>
-          <w:bCs/>
-        </w:rPr>
-      </w:pPr>
-      <w:r>
-        <w:rPr>
-          <w:rFonts w:ascii="Times New Roman" w:hAnsi="Times New Roman" w:cs="Times New Roman"/>
-          <w:b/>
-          <w:bCs/>
-        </w:rPr>
-        <w:t>6. Launch and Marketing</w:t>
-      </w:r>
-    </w:p>
-    <w:p>
-      <w:pPr>
-        <w:spacing w:line="360" w:lineRule="auto"/>
-        <w:jc w:val="both"/>
-        <w:rPr>
-          <w:rFonts w:ascii="Times New Roman" w:hAnsi="Times New Roman" w:cs="Times New Roman"/>
-          <w:b/>
-          <w:bCs/>
-        </w:rPr>
-      </w:pPr>
-      <w:r>
-        <w:rPr>
-          <w:rFonts w:ascii="Times New Roman" w:hAnsi="Times New Roman" w:cs="Times New Roman"/>
-          <w:b/>
-          <w:bCs/>
-        </w:rPr>
-        <w:t>a. Launch Strategy:</w:t>
+        </w:rPr>
+      </w:pPr>
+      <w:r>
+        <w:rPr>
+          <w:rFonts w:ascii="Times New Roman" w:hAnsi="Times New Roman" w:cs="Times New Roman"/>
+        </w:rPr>
+        <w:t xml:space="preserve">6. </w:t>
+      </w:r>
+      <w:r>
+        <w:rPr>
+          <w:rFonts w:ascii="Times New Roman" w:hAnsi="Times New Roman" w:cs="Times New Roman"/>
+          <w:b/>
+          <w:bCs/>
+        </w:rPr>
+        <w:t>Launch and Marketing</w:t>
+      </w:r>
+    </w:p>
+    <w:p>
+      <w:pPr>
+        <w:spacing w:line="360" w:lineRule="auto"/>
+        <w:jc w:val="both"/>
+        <w:rPr>
+          <w:rFonts w:ascii="Times New Roman" w:hAnsi="Times New Roman" w:cs="Times New Roman"/>
+        </w:rPr>
+      </w:pPr>
+      <w:r>
+        <w:rPr>
+          <w:rFonts w:ascii="Times New Roman" w:hAnsi="Times New Roman" w:cs="Times New Roman"/>
+        </w:rPr>
+        <w:t>a</w:t>
+      </w:r>
+      <w:r>
+        <w:rPr>
+          <w:rFonts w:ascii="Times New Roman" w:hAnsi="Times New Roman" w:cs="Times New Roman"/>
+          <w:b/>
+          <w:bCs/>
+        </w:rPr>
+        <w:t>. Launch Strategy:</w:t>
       </w:r>
     </w:p>
     <w:p>
@@ -19394,15 +19363,11 @@
         <w:jc w:val="both"/>
         <w:rPr>
           <w:rFonts w:ascii="Times New Roman" w:hAnsi="Times New Roman" w:cs="Times New Roman"/>
-          <w:b/>
-          <w:bCs/>
-        </w:rPr>
-      </w:pPr>
-      <w:r>
-        <w:rPr>
-          <w:rFonts w:ascii="Times New Roman" w:hAnsi="Times New Roman" w:cs="Times New Roman"/>
-          <w:b/>
-          <w:bCs/>
+        </w:rPr>
+      </w:pPr>
+      <w:r>
+        <w:rPr>
+          <w:rFonts w:ascii="Times New Roman" w:hAnsi="Times New Roman" w:cs="Times New Roman"/>
         </w:rPr>
         <w:t>Plan a comprehensive marketing campaign targeting key consumer segments identified earlier.</w:t>
       </w:r>
@@ -19417,15 +19382,11 @@
         <w:jc w:val="both"/>
         <w:rPr>
           <w:rFonts w:ascii="Times New Roman" w:hAnsi="Times New Roman" w:cs="Times New Roman"/>
-          <w:b/>
-          <w:bCs/>
-        </w:rPr>
-      </w:pPr>
-      <w:r>
-        <w:rPr>
-          <w:rFonts w:ascii="Times New Roman" w:hAnsi="Times New Roman" w:cs="Times New Roman"/>
-          <w:b/>
-          <w:bCs/>
+        </w:rPr>
+      </w:pPr>
+      <w:r>
+        <w:rPr>
+          <w:rFonts w:ascii="Times New Roman" w:hAnsi="Times New Roman" w:cs="Times New Roman"/>
         </w:rPr>
         <w:t>Utilize digital marketing, social media platforms, and partnerships with local businesses and corporate clients.</w:t>
       </w:r>
@@ -19436,17 +19397,21 @@
         <w:jc w:val="both"/>
         <w:rPr>
           <w:rFonts w:ascii="Times New Roman" w:hAnsi="Times New Roman" w:cs="Times New Roman"/>
-          <w:b/>
-          <w:bCs/>
-        </w:rPr>
-      </w:pPr>
-      <w:r>
-        <w:rPr>
-          <w:rFonts w:ascii="Times New Roman" w:hAnsi="Times New Roman" w:cs="Times New Roman"/>
-          <w:b/>
-          <w:bCs/>
-        </w:rPr>
-        <w:t>b. Promotional Offers:</w:t>
+        </w:rPr>
+      </w:pPr>
+      <w:r>
+        <w:rPr>
+          <w:rFonts w:ascii="Times New Roman" w:hAnsi="Times New Roman" w:cs="Times New Roman"/>
+        </w:rPr>
+        <w:t xml:space="preserve">b. </w:t>
+      </w:r>
+      <w:r>
+        <w:rPr>
+          <w:rFonts w:ascii="Times New Roman" w:hAnsi="Times New Roman" w:cs="Times New Roman"/>
+          <w:b/>
+          <w:bCs/>
+        </w:rPr>
+        <w:t>Promotional Offers:</w:t>
       </w:r>
     </w:p>
     <w:p>
@@ -19459,15 +19424,11 @@
         <w:jc w:val="both"/>
         <w:rPr>
           <w:rFonts w:ascii="Times New Roman" w:hAnsi="Times New Roman" w:cs="Times New Roman"/>
-          <w:b/>
-          <w:bCs/>
-        </w:rPr>
-      </w:pPr>
-      <w:r>
-        <w:rPr>
-          <w:rFonts w:ascii="Times New Roman" w:hAnsi="Times New Roman" w:cs="Times New Roman"/>
-          <w:b/>
-          <w:bCs/>
+        </w:rPr>
+      </w:pPr>
+      <w:r>
+        <w:rPr>
+          <w:rFonts w:ascii="Times New Roman" w:hAnsi="Times New Roman" w:cs="Times New Roman"/>
         </w:rPr>
         <w:t>Offer introductory rates, special packages, and incentives to attract initial customers.</w:t>
       </w:r>
@@ -19482,15 +19443,11 @@
         <w:jc w:val="both"/>
         <w:rPr>
           <w:rFonts w:ascii="Times New Roman" w:hAnsi="Times New Roman" w:cs="Times New Roman"/>
-          <w:b/>
-          <w:bCs/>
-        </w:rPr>
-      </w:pPr>
-      <w:r>
-        <w:rPr>
-          <w:rFonts w:ascii="Times New Roman" w:hAnsi="Times New Roman" w:cs="Times New Roman"/>
-          <w:b/>
-          <w:bCs/>
+        </w:rPr>
+      </w:pPr>
+      <w:r>
+        <w:rPr>
+          <w:rFonts w:ascii="Times New Roman" w:hAnsi="Times New Roman" w:cs="Times New Roman"/>
         </w:rPr>
         <w:t>Leverage word-of-mouth marketing and customer referrals to build brand reputation.</w:t>
       </w:r>
@@ -19501,37 +19458,44 @@
         <w:jc w:val="both"/>
         <w:rPr>
           <w:rFonts w:ascii="Times New Roman" w:hAnsi="Times New Roman" w:cs="Times New Roman"/>
-          <w:b/>
-          <w:bCs/>
-        </w:rPr>
-      </w:pPr>
-      <w:r>
-        <w:rPr>
-          <w:rFonts w:ascii="Times New Roman" w:hAnsi="Times New Roman" w:cs="Times New Roman"/>
-          <w:b/>
-          <w:bCs/>
-        </w:rPr>
-        <w:t>7. Continuous Improvement</w:t>
-      </w:r>
-    </w:p>
-    <w:p>
-      <w:pPr>
-        <w:spacing w:line="360" w:lineRule="auto"/>
-        <w:jc w:val="both"/>
-        <w:rPr>
-          <w:rFonts w:ascii="Times New Roman" w:hAnsi="Times New Roman" w:cs="Times New Roman"/>
-          <w:b/>
-          <w:bCs/>
-        </w:rPr>
-      </w:pPr>
-      <w:r>
-        <w:rPr>
-          <w:rFonts w:ascii="Times New Roman" w:hAnsi="Times New Roman" w:cs="Times New Roman"/>
-          <w:b/>
-          <w:bCs/>
-        </w:rPr>
-        <w:lastRenderedPageBreak/>
-        <w:t>a. Feedback Mechanisms:</w:t>
+        </w:rPr>
+      </w:pPr>
+      <w:r>
+        <w:rPr>
+          <w:rFonts w:ascii="Times New Roman" w:hAnsi="Times New Roman" w:cs="Times New Roman"/>
+        </w:rPr>
+        <w:t xml:space="preserve">7. </w:t>
+      </w:r>
+      <w:r>
+        <w:rPr>
+          <w:rFonts w:ascii="Times New Roman" w:hAnsi="Times New Roman" w:cs="Times New Roman"/>
+          <w:b/>
+          <w:bCs/>
+        </w:rPr>
+        <w:t>Continuous Improvement</w:t>
+      </w:r>
+    </w:p>
+    <w:p>
+      <w:pPr>
+        <w:spacing w:line="360" w:lineRule="auto"/>
+        <w:jc w:val="both"/>
+        <w:rPr>
+          <w:rFonts w:ascii="Times New Roman" w:hAnsi="Times New Roman" w:cs="Times New Roman"/>
+        </w:rPr>
+      </w:pPr>
+      <w:r>
+        <w:rPr>
+          <w:rFonts w:ascii="Times New Roman" w:hAnsi="Times New Roman" w:cs="Times New Roman"/>
+        </w:rPr>
+        <w:t xml:space="preserve">a. </w:t>
+      </w:r>
+      <w:r>
+        <w:rPr>
+          <w:rFonts w:ascii="Times New Roman" w:hAnsi="Times New Roman" w:cs="Times New Roman"/>
+          <w:b/>
+          <w:bCs/>
+        </w:rPr>
+        <w:t>Feedback Mechanisms:</w:t>
       </w:r>
     </w:p>
     <w:p>
@@ -19544,16 +19508,13 @@
         <w:jc w:val="both"/>
         <w:rPr>
           <w:rFonts w:ascii="Times New Roman" w:hAnsi="Times New Roman" w:cs="Times New Roman"/>
-          <w:b/>
-          <w:bCs/>
-        </w:rPr>
-      </w:pPr>
-      <w:r>
-        <w:rPr>
-          <w:rFonts w:ascii="Times New Roman" w:hAnsi="Times New Roman" w:cs="Times New Roman"/>
-          <w:b/>
-          <w:bCs/>
-        </w:rPr>
+        </w:rPr>
+      </w:pPr>
+      <w:r>
+        <w:rPr>
+          <w:rFonts w:ascii="Times New Roman" w:hAnsi="Times New Roman" w:cs="Times New Roman"/>
+        </w:rPr>
+        <w:lastRenderedPageBreak/>
         <w:t>Implement ongoing guest feedback mechanisms to continuously improve service quality and operational efficiency.</w:t>
       </w:r>
     </w:p>
@@ -19567,15 +19528,11 @@
         <w:jc w:val="both"/>
         <w:rPr>
           <w:rFonts w:ascii="Times New Roman" w:hAnsi="Times New Roman" w:cs="Times New Roman"/>
-          <w:b/>
-          <w:bCs/>
-        </w:rPr>
-      </w:pPr>
-      <w:r>
-        <w:rPr>
-          <w:rFonts w:ascii="Times New Roman" w:hAnsi="Times New Roman" w:cs="Times New Roman"/>
-          <w:b/>
-          <w:bCs/>
+        </w:rPr>
+      </w:pPr>
+      <w:r>
+        <w:rPr>
+          <w:rFonts w:ascii="Times New Roman" w:hAnsi="Times New Roman" w:cs="Times New Roman"/>
         </w:rPr>
         <w:t>Monitor industry trends and competitor activities to stay competitive and innovative in the market.</w:t>
       </w:r>
@@ -19586,91 +19543,54 @@
         <w:jc w:val="both"/>
         <w:rPr>
           <w:rFonts w:ascii="Times New Roman" w:hAnsi="Times New Roman" w:cs="Times New Roman"/>
-          <w:b/>
-          <w:bCs/>
-        </w:rPr>
-      </w:pPr>
-      <w:r>
-        <w:rPr>
-          <w:rFonts w:ascii="Times New Roman" w:hAnsi="Times New Roman" w:cs="Times New Roman"/>
-          <w:b/>
-          <w:bCs/>
+        </w:rPr>
+      </w:pPr>
+      <w:r>
+        <w:rPr>
+          <w:rFonts w:ascii="Times New Roman" w:hAnsi="Times New Roman" w:cs="Times New Roman"/>
         </w:rPr>
         <w:t>By following a structured product development process, IslandRest Hostel can create a differentiated and sustainable accommodation offering that meets the diverse needs of its target market in Lagos, positioning itself as a preferred choice for both short-term and extended stays.</w:t>
       </w:r>
     </w:p>
     <w:p>
       <w:pPr>
-        <w:spacing w:line="360" w:lineRule="auto"/>
-        <w:jc w:val="both"/>
-        <w:rPr>
-          <w:rFonts w:ascii="Times New Roman" w:hAnsi="Times New Roman" w:cs="Times New Roman"/>
-          <w:b/>
-          <w:bCs/>
-        </w:rPr>
-      </w:pPr>
-    </w:p>
-    <w:p>
-      <w:pPr>
-        <w:spacing w:line="360" w:lineRule="auto"/>
-        <w:jc w:val="both"/>
-        <w:rPr>
-          <w:rFonts w:ascii="Times New Roman" w:hAnsi="Times New Roman" w:cs="Times New Roman"/>
-          <w:b/>
-          <w:bCs/>
-        </w:rPr>
-      </w:pPr>
-    </w:p>
-    <w:p>
-      <w:pPr>
-        <w:spacing w:line="360" w:lineRule="auto"/>
-        <w:jc w:val="both"/>
-        <w:rPr>
-          <w:rFonts w:ascii="Times New Roman" w:hAnsi="Times New Roman" w:cs="Times New Roman"/>
-          <w:b/>
-          <w:bCs/>
-        </w:rPr>
-      </w:pPr>
-    </w:p>
-    <w:p>
-      <w:pPr>
-        <w:spacing w:line="360" w:lineRule="auto"/>
-        <w:jc w:val="both"/>
-        <w:rPr>
-          <w:rFonts w:ascii="Times New Roman" w:hAnsi="Times New Roman" w:cs="Times New Roman"/>
-          <w:b/>
-          <w:bCs/>
-        </w:rPr>
-      </w:pPr>
-    </w:p>
-    <w:p>
-      <w:pPr>
-        <w:spacing w:line="360" w:lineRule="auto"/>
-        <w:jc w:val="both"/>
-        <w:rPr>
-          <w:rFonts w:ascii="Times New Roman" w:hAnsi="Times New Roman" w:cs="Times New Roman"/>
-          <w:b/>
-          <w:bCs/>
-        </w:rPr>
-      </w:pPr>
-    </w:p>
-    <w:p>
-      <w:pPr>
-        <w:spacing w:line="360" w:lineRule="auto"/>
-        <w:jc w:val="both"/>
-        <w:rPr>
-          <w:rFonts w:ascii="Times New Roman" w:hAnsi="Times New Roman" w:cs="Times New Roman"/>
-          <w:b/>
-          <w:bCs/>
-        </w:rPr>
-      </w:pPr>
-      <w:r>
-        <w:rPr>
-          <w:rFonts w:ascii="Times New Roman" w:hAnsi="Times New Roman" w:cs="Times New Roman"/>
-          <w:b/>
-          <w:bCs/>
-        </w:rPr>
-        <w:t>Concept Development</w:t>
+        <w:rPr>
+          <w:rFonts w:ascii="Times New Roman" w:hAnsi="Times New Roman" w:cs="Times New Roman"/>
+          <w:b/>
+          <w:bCs/>
+        </w:rPr>
+      </w:pPr>
+      <w:r>
+        <w:rPr>
+          <w:rFonts w:ascii="Times New Roman" w:hAnsi="Times New Roman" w:cs="Times New Roman"/>
+          <w:b/>
+          <w:bCs/>
+        </w:rPr>
+        <w:br w:type="page"/>
+      </w:r>
+    </w:p>
+    <w:p>
+      <w:pPr>
+        <w:spacing w:line="360" w:lineRule="auto"/>
+        <w:jc w:val="center"/>
+        <w:rPr>
+          <w:rFonts w:ascii="Times New Roman" w:hAnsi="Times New Roman" w:cs="Times New Roman"/>
+          <w:b/>
+          <w:bCs/>
+          <w:sz w:val="36"/>
+          <w:szCs w:val="36"/>
+        </w:rPr>
+      </w:pPr>
+      <w:r>
+        <w:rPr>
+          <w:rFonts w:ascii="Times New Roman" w:hAnsi="Times New Roman" w:cs="Times New Roman"/>
+          <w:b/>
+          <w:bCs/>
+          <w:sz w:val="36"/>
+          <w:szCs w:val="36"/>
+        </w:rPr>
+        <w:lastRenderedPageBreak/>
+        <w:t>CONCEPT DEVELOPMENT</w:t>
       </w:r>
     </w:p>
     <w:p>
@@ -19811,7 +19731,6 @@
         <w:rPr>
           <w:rFonts w:ascii="Times New Roman" w:hAnsi="Times New Roman" w:cs="Times New Roman"/>
         </w:rPr>
-        <w:lastRenderedPageBreak/>
         <w:t xml:space="preserve">Offering competitive pricing structures that appeal to budget-conscious </w:t>
       </w:r>
       <w:proofErr w:type="spellStart"/>
@@ -19984,6 +19903,7 @@
           <w:b/>
           <w:bCs/>
         </w:rPr>
+        <w:lastRenderedPageBreak/>
         <w:t>Work and Social Spaces:</w:t>
       </w:r>
       <w:r>
@@ -20138,7 +20058,6 @@
         <w:rPr>
           <w:rFonts w:ascii="Times New Roman" w:hAnsi="Times New Roman" w:cs="Times New Roman"/>
         </w:rPr>
-        <w:lastRenderedPageBreak/>
         <w:t>Educating guests about environmental conservation efforts and encouraging participation in eco-friendly practices during their stay.</w:t>
       </w:r>
     </w:p>
@@ -20316,6 +20235,7 @@
         <w:rPr>
           <w:rFonts w:ascii="Times New Roman" w:hAnsi="Times New Roman" w:cs="Times New Roman"/>
         </w:rPr>
+        <w:lastRenderedPageBreak/>
         <w:t xml:space="preserve">Concept development lays the foundation for IslandRest Hostel's product strategy, focusing on delivering a differentiated and appealing accommodation experience that meets the diverse needs of </w:t>
       </w:r>
       <w:proofErr w:type="spellStart"/>
@@ -20398,30 +20318,40 @@
     </w:p>
     <w:p>
       <w:pPr>
-        <w:spacing w:line="360" w:lineRule="auto"/>
-        <w:jc w:val="both"/>
-        <w:rPr>
-          <w:rFonts w:ascii="Times New Roman" w:hAnsi="Times New Roman" w:cs="Times New Roman"/>
-        </w:rPr>
-      </w:pPr>
-    </w:p>
-    <w:p>
-      <w:pPr>
-        <w:spacing w:line="360" w:lineRule="auto"/>
-        <w:jc w:val="both"/>
-        <w:rPr>
-          <w:rFonts w:ascii="Times New Roman" w:hAnsi="Times New Roman" w:cs="Times New Roman"/>
-        </w:rPr>
-      </w:pPr>
-    </w:p>
-    <w:p>
-      <w:pPr>
-        <w:spacing w:line="360" w:lineRule="auto"/>
-        <w:jc w:val="both"/>
-        <w:rPr>
-          <w:rFonts w:ascii="Times New Roman" w:hAnsi="Times New Roman" w:cs="Times New Roman"/>
-        </w:rPr>
-      </w:pPr>
+        <w:rPr>
+          <w:rFonts w:ascii="Times New Roman" w:hAnsi="Times New Roman" w:cs="Times New Roman"/>
+        </w:rPr>
+      </w:pPr>
+      <w:r>
+        <w:rPr>
+          <w:rFonts w:ascii="Times New Roman" w:hAnsi="Times New Roman" w:cs="Times New Roman"/>
+        </w:rPr>
+        <w:br w:type="page"/>
+      </w:r>
+    </w:p>
+    <w:p>
+      <w:pPr>
+        <w:spacing w:line="360" w:lineRule="auto"/>
+        <w:jc w:val="center"/>
+        <w:rPr>
+          <w:rFonts w:ascii="Times New Roman" w:hAnsi="Times New Roman" w:cs="Times New Roman"/>
+          <w:b/>
+          <w:bCs/>
+          <w:sz w:val="36"/>
+          <w:szCs w:val="36"/>
+        </w:rPr>
+      </w:pPr>
+      <w:r>
+        <w:rPr>
+          <w:rFonts w:ascii="Times New Roman" w:hAnsi="Times New Roman" w:cs="Times New Roman"/>
+          <w:b/>
+          <w:bCs/>
+          <w:sz w:val="36"/>
+          <w:szCs w:val="36"/>
+        </w:rPr>
+        <w:lastRenderedPageBreak/>
+        <w:t>DESIGN AND PLANNING</w:t>
+      </w:r>
     </w:p>
     <w:p>
       <w:pPr>
@@ -20726,24 +20656,24 @@
           <w:b/>
           <w:bCs/>
         </w:rPr>
+        <w:t>3. Operational Framework</w:t>
+      </w:r>
+    </w:p>
+    <w:p>
+      <w:pPr>
+        <w:spacing w:line="360" w:lineRule="auto"/>
+        <w:jc w:val="both"/>
+        <w:rPr>
+          <w:rFonts w:ascii="Times New Roman" w:hAnsi="Times New Roman" w:cs="Times New Roman"/>
+        </w:rPr>
+      </w:pPr>
+      <w:r>
+        <w:rPr>
+          <w:rFonts w:ascii="Times New Roman" w:hAnsi="Times New Roman" w:cs="Times New Roman"/>
+          <w:b/>
+          <w:bCs/>
+        </w:rPr>
         <w:lastRenderedPageBreak/>
-        <w:t>3. Operational Framework</w:t>
-      </w:r>
-    </w:p>
-    <w:p>
-      <w:pPr>
-        <w:spacing w:line="360" w:lineRule="auto"/>
-        <w:jc w:val="both"/>
-        <w:rPr>
-          <w:rFonts w:ascii="Times New Roman" w:hAnsi="Times New Roman" w:cs="Times New Roman"/>
-        </w:rPr>
-      </w:pPr>
-      <w:r>
-        <w:rPr>
-          <w:rFonts w:ascii="Times New Roman" w:hAnsi="Times New Roman" w:cs="Times New Roman"/>
-          <w:b/>
-          <w:bCs/>
-        </w:rPr>
         <w:t>a. Efficiency in Operations:</w:t>
       </w:r>
     </w:p>
@@ -21068,26 +20998,26 @@
         <w:rPr>
           <w:rFonts w:ascii="Times New Roman" w:hAnsi="Times New Roman" w:cs="Times New Roman"/>
         </w:rPr>
+        <w:t>Train staff members on crisis management protocols and provide ongoing security awareness training to maintain a secure environment for all guests and personnel.</w:t>
+      </w:r>
+    </w:p>
+    <w:p>
+      <w:pPr>
+        <w:spacing w:line="360" w:lineRule="auto"/>
+        <w:jc w:val="both"/>
+        <w:rPr>
+          <w:rFonts w:ascii="Times New Roman" w:hAnsi="Times New Roman" w:cs="Times New Roman"/>
+          <w:b/>
+          <w:bCs/>
+        </w:rPr>
+      </w:pPr>
+      <w:r>
+        <w:rPr>
+          <w:rFonts w:ascii="Times New Roman" w:hAnsi="Times New Roman" w:cs="Times New Roman"/>
+          <w:b/>
+          <w:bCs/>
+        </w:rPr>
         <w:lastRenderedPageBreak/>
-        <w:t>Train staff members on crisis management protocols and provide ongoing security awareness training to maintain a secure environment for all guests and personnel.</w:t>
-      </w:r>
-    </w:p>
-    <w:p>
-      <w:pPr>
-        <w:spacing w:line="360" w:lineRule="auto"/>
-        <w:jc w:val="both"/>
-        <w:rPr>
-          <w:rFonts w:ascii="Times New Roman" w:hAnsi="Times New Roman" w:cs="Times New Roman"/>
-          <w:b/>
-          <w:bCs/>
-        </w:rPr>
-      </w:pPr>
-      <w:r>
-        <w:rPr>
-          <w:rFonts w:ascii="Times New Roman" w:hAnsi="Times New Roman" w:cs="Times New Roman"/>
-          <w:b/>
-          <w:bCs/>
-        </w:rPr>
         <w:t>6. Accessibility and Inclusivity</w:t>
       </w:r>
     </w:p>
@@ -21163,125 +21093,53 @@
     </w:p>
     <w:p>
       <w:pPr>
-        <w:spacing w:line="360" w:lineRule="auto"/>
-        <w:jc w:val="both"/>
-        <w:rPr>
-          <w:rFonts w:ascii="Times New Roman" w:hAnsi="Times New Roman" w:cs="Times New Roman"/>
-        </w:rPr>
-      </w:pPr>
-    </w:p>
-    <w:p>
-      <w:pPr>
-        <w:spacing w:line="360" w:lineRule="auto"/>
-        <w:jc w:val="both"/>
-        <w:rPr>
-          <w:rFonts w:ascii="Times New Roman" w:hAnsi="Times New Roman" w:cs="Times New Roman"/>
-        </w:rPr>
-      </w:pPr>
-    </w:p>
-    <w:p>
-      <w:pPr>
-        <w:spacing w:line="360" w:lineRule="auto"/>
-        <w:jc w:val="both"/>
-        <w:rPr>
-          <w:rFonts w:ascii="Times New Roman" w:hAnsi="Times New Roman" w:cs="Times New Roman"/>
-        </w:rPr>
-      </w:pPr>
-    </w:p>
-    <w:p>
-      <w:pPr>
-        <w:spacing w:line="360" w:lineRule="auto"/>
-        <w:jc w:val="both"/>
-        <w:rPr>
-          <w:rFonts w:ascii="Times New Roman" w:hAnsi="Times New Roman" w:cs="Times New Roman"/>
-        </w:rPr>
-      </w:pPr>
-    </w:p>
-    <w:p>
-      <w:pPr>
-        <w:spacing w:line="360" w:lineRule="auto"/>
-        <w:jc w:val="both"/>
-        <w:rPr>
-          <w:rFonts w:ascii="Times New Roman" w:hAnsi="Times New Roman" w:cs="Times New Roman"/>
-        </w:rPr>
-      </w:pPr>
-    </w:p>
-    <w:p>
-      <w:pPr>
-        <w:spacing w:line="360" w:lineRule="auto"/>
-        <w:jc w:val="both"/>
-        <w:rPr>
-          <w:rFonts w:ascii="Times New Roman" w:hAnsi="Times New Roman" w:cs="Times New Roman"/>
-        </w:rPr>
-      </w:pPr>
-    </w:p>
-    <w:p>
-      <w:pPr>
-        <w:spacing w:line="360" w:lineRule="auto"/>
-        <w:jc w:val="both"/>
-        <w:rPr>
-          <w:rFonts w:ascii="Times New Roman" w:hAnsi="Times New Roman" w:cs="Times New Roman"/>
-        </w:rPr>
-      </w:pPr>
-    </w:p>
-    <w:p>
-      <w:pPr>
-        <w:spacing w:line="360" w:lineRule="auto"/>
-        <w:jc w:val="both"/>
-        <w:rPr>
-          <w:rFonts w:ascii="Times New Roman" w:hAnsi="Times New Roman" w:cs="Times New Roman"/>
-        </w:rPr>
-      </w:pPr>
-    </w:p>
-    <w:p>
-      <w:pPr>
-        <w:spacing w:line="360" w:lineRule="auto"/>
-        <w:jc w:val="both"/>
-        <w:rPr>
-          <w:rFonts w:ascii="Times New Roman" w:hAnsi="Times New Roman" w:cs="Times New Roman"/>
-        </w:rPr>
-      </w:pPr>
-    </w:p>
-    <w:p>
-      <w:pPr>
-        <w:spacing w:line="360" w:lineRule="auto"/>
-        <w:jc w:val="both"/>
-        <w:rPr>
-          <w:rFonts w:ascii="Times New Roman" w:hAnsi="Times New Roman" w:cs="Times New Roman"/>
-        </w:rPr>
-      </w:pPr>
-    </w:p>
-    <w:p>
-      <w:pPr>
-        <w:spacing w:line="360" w:lineRule="auto"/>
-        <w:jc w:val="both"/>
-        <w:rPr>
-          <w:rFonts w:ascii="Times New Roman" w:hAnsi="Times New Roman" w:cs="Times New Roman"/>
-        </w:rPr>
-      </w:pPr>
-    </w:p>
-    <w:p>
-      <w:pPr>
-        <w:spacing w:line="360" w:lineRule="auto"/>
-        <w:jc w:val="both"/>
-        <w:rPr>
-          <w:rFonts w:ascii="Times New Roman" w:hAnsi="Times New Roman" w:cs="Times New Roman"/>
-        </w:rPr>
-      </w:pPr>
-    </w:p>
-    <w:p>
-      <w:pPr>
-        <w:spacing w:line="360" w:lineRule="auto"/>
-        <w:jc w:val="both"/>
-        <w:rPr>
-          <w:rFonts w:ascii="Times New Roman" w:hAnsi="Times New Roman" w:cs="Times New Roman"/>
-        </w:rPr>
-      </w:pPr>
-      <w:r>
-        <w:rPr>
-          <w:rFonts w:ascii="Times New Roman" w:hAnsi="Times New Roman" w:cs="Times New Roman"/>
+        <w:rPr>
+          <w:rFonts w:ascii="Times New Roman" w:hAnsi="Times New Roman" w:cs="Times New Roman"/>
+        </w:rPr>
+      </w:pPr>
+      <w:r>
+        <w:rPr>
+          <w:rFonts w:ascii="Times New Roman" w:hAnsi="Times New Roman" w:cs="Times New Roman"/>
+        </w:rPr>
+        <w:br w:type="page"/>
+      </w:r>
+    </w:p>
+    <w:p>
+      <w:pPr>
+        <w:spacing w:line="360" w:lineRule="auto"/>
+        <w:jc w:val="center"/>
+        <w:rPr>
+          <w:rFonts w:ascii="Times New Roman" w:hAnsi="Times New Roman" w:cs="Times New Roman"/>
+          <w:b/>
+          <w:bCs/>
+          <w:sz w:val="36"/>
+          <w:szCs w:val="36"/>
+        </w:rPr>
+      </w:pPr>
+      <w:r>
+        <w:rPr>
+          <w:rFonts w:ascii="Times New Roman" w:hAnsi="Times New Roman" w:cs="Times New Roman"/>
+          <w:b/>
+          <w:bCs/>
+          <w:sz w:val="36"/>
+          <w:szCs w:val="36"/>
         </w:rPr>
         <w:lastRenderedPageBreak/>
+        <w:t>OPERATIONAL FRAMEWORK</w:t>
+      </w:r>
+    </w:p>
+    <w:p>
+      <w:pPr>
+        <w:spacing w:line="360" w:lineRule="auto"/>
+        <w:jc w:val="both"/>
+        <w:rPr>
+          <w:rFonts w:ascii="Times New Roman" w:hAnsi="Times New Roman" w:cs="Times New Roman"/>
+        </w:rPr>
+      </w:pPr>
+      <w:r>
+        <w:rPr>
+          <w:rFonts w:ascii="Times New Roman" w:hAnsi="Times New Roman" w:cs="Times New Roman"/>
+        </w:rPr>
         <w:t>Operational framework in the context of IslandRest Hostel encompasses the systematic arrangement of processes, resources, and activities necessary for the effective management and delivery of hospitality services. Here’s a detailed elaboration on the operational framework:</w:t>
       </w:r>
     </w:p>
@@ -21576,6 +21434,7 @@
           <w:b/>
           <w:bCs/>
         </w:rPr>
+        <w:lastRenderedPageBreak/>
         <w:t>a. Cleaning Standards and Schedules:</w:t>
       </w:r>
     </w:p>
@@ -21595,7 +21454,6 @@
         <w:rPr>
           <w:rFonts w:ascii="Times New Roman" w:hAnsi="Times New Roman" w:cs="Times New Roman"/>
         </w:rPr>
-        <w:lastRenderedPageBreak/>
         <w:t>Establish rigorous cleaning standards and schedules for guest rooms, common areas, and facilities to maintain high levels of cleanliness and hygiene.</w:t>
       </w:r>
     </w:p>
@@ -21890,6 +21748,7 @@
           <w:b/>
           <w:bCs/>
         </w:rPr>
+        <w:lastRenderedPageBreak/>
         <w:t>b. Guest Engagement Technologies:</w:t>
       </w:r>
     </w:p>
@@ -21909,7 +21768,6 @@
         <w:rPr>
           <w:rFonts w:ascii="Times New Roman" w:hAnsi="Times New Roman" w:cs="Times New Roman"/>
         </w:rPr>
-        <w:lastRenderedPageBreak/>
         <w:t>Offer Wi-Fi connectivity throughout the hostel premises to enable guests to stay connected and productive during their stay.</w:t>
       </w:r>
     </w:p>
@@ -22194,247 +22052,51 @@
         <w:rPr>
           <w:rFonts w:ascii="Times New Roman" w:hAnsi="Times New Roman" w:cs="Times New Roman"/>
         </w:rPr>
-        <w:t xml:space="preserve"> and professionals alike.</w:t>
-      </w:r>
-    </w:p>
-    <w:p>
-      <w:pPr>
-        <w:spacing w:line="360" w:lineRule="auto"/>
-        <w:jc w:val="both"/>
-        <w:rPr>
-          <w:rFonts w:ascii="Times New Roman" w:hAnsi="Times New Roman" w:cs="Times New Roman"/>
-        </w:rPr>
-      </w:pPr>
-    </w:p>
-    <w:p>
-      <w:pPr>
-        <w:spacing w:line="360" w:lineRule="auto"/>
-        <w:jc w:val="both"/>
-        <w:rPr>
-          <w:rFonts w:ascii="Times New Roman" w:hAnsi="Times New Roman" w:cs="Times New Roman"/>
-        </w:rPr>
-      </w:pPr>
-    </w:p>
-    <w:p>
-      <w:pPr>
-        <w:spacing w:line="360" w:lineRule="auto"/>
-        <w:jc w:val="both"/>
-        <w:rPr>
-          <w:rFonts w:ascii="Times New Roman" w:hAnsi="Times New Roman" w:cs="Times New Roman"/>
-        </w:rPr>
-      </w:pPr>
-    </w:p>
-    <w:p>
-      <w:pPr>
-        <w:spacing w:line="360" w:lineRule="auto"/>
-        <w:jc w:val="both"/>
-        <w:rPr>
-          <w:rFonts w:ascii="Times New Roman" w:hAnsi="Times New Roman" w:cs="Times New Roman"/>
-        </w:rPr>
-      </w:pPr>
-    </w:p>
-    <w:p>
-      <w:pPr>
-        <w:spacing w:line="360" w:lineRule="auto"/>
-        <w:jc w:val="both"/>
-        <w:rPr>
-          <w:rFonts w:ascii="Times New Roman" w:hAnsi="Times New Roman" w:cs="Times New Roman"/>
-        </w:rPr>
-      </w:pPr>
-    </w:p>
-    <w:p>
-      <w:pPr>
-        <w:spacing w:line="360" w:lineRule="auto"/>
-        <w:jc w:val="both"/>
-        <w:rPr>
-          <w:rFonts w:ascii="Times New Roman" w:hAnsi="Times New Roman" w:cs="Times New Roman"/>
-        </w:rPr>
-      </w:pPr>
-    </w:p>
-    <w:p>
-      <w:pPr>
-        <w:spacing w:line="360" w:lineRule="auto"/>
-        <w:jc w:val="both"/>
-        <w:rPr>
-          <w:rFonts w:ascii="Times New Roman" w:hAnsi="Times New Roman" w:cs="Times New Roman"/>
-        </w:rPr>
-      </w:pPr>
-    </w:p>
-    <w:p>
-      <w:pPr>
-        <w:spacing w:line="360" w:lineRule="auto"/>
-        <w:jc w:val="both"/>
-        <w:rPr>
-          <w:rFonts w:ascii="Times New Roman" w:hAnsi="Times New Roman" w:cs="Times New Roman"/>
-        </w:rPr>
-      </w:pPr>
-    </w:p>
-    <w:p>
-      <w:pPr>
-        <w:spacing w:line="360" w:lineRule="auto"/>
-        <w:jc w:val="both"/>
-        <w:rPr>
-          <w:rFonts w:ascii="Times New Roman" w:hAnsi="Times New Roman" w:cs="Times New Roman"/>
-        </w:rPr>
-      </w:pPr>
-    </w:p>
-    <w:p>
-      <w:pPr>
-        <w:spacing w:line="360" w:lineRule="auto"/>
-        <w:jc w:val="both"/>
-        <w:rPr>
-          <w:rFonts w:ascii="Times New Roman" w:hAnsi="Times New Roman" w:cs="Times New Roman"/>
-        </w:rPr>
-      </w:pPr>
-    </w:p>
-    <w:p>
-      <w:pPr>
-        <w:spacing w:line="360" w:lineRule="auto"/>
-        <w:jc w:val="both"/>
-        <w:rPr>
-          <w:rFonts w:ascii="Times New Roman" w:hAnsi="Times New Roman" w:cs="Times New Roman"/>
-        </w:rPr>
-      </w:pPr>
-    </w:p>
-    <w:p>
-      <w:pPr>
-        <w:spacing w:line="360" w:lineRule="auto"/>
-        <w:jc w:val="both"/>
-        <w:rPr>
-          <w:rFonts w:ascii="Times New Roman" w:hAnsi="Times New Roman" w:cs="Times New Roman"/>
-        </w:rPr>
-      </w:pPr>
-    </w:p>
-    <w:p>
-      <w:pPr>
-        <w:spacing w:line="360" w:lineRule="auto"/>
-        <w:jc w:val="both"/>
-        <w:rPr>
-          <w:rFonts w:ascii="Times New Roman" w:hAnsi="Times New Roman" w:cs="Times New Roman"/>
-        </w:rPr>
-      </w:pPr>
-    </w:p>
-    <w:p>
-      <w:pPr>
-        <w:spacing w:line="360" w:lineRule="auto"/>
-        <w:jc w:val="both"/>
-        <w:rPr>
-          <w:rFonts w:ascii="Times New Roman" w:hAnsi="Times New Roman" w:cs="Times New Roman"/>
-        </w:rPr>
-      </w:pPr>
-    </w:p>
-    <w:p>
-      <w:pPr>
-        <w:spacing w:line="360" w:lineRule="auto"/>
-        <w:jc w:val="both"/>
-        <w:rPr>
-          <w:rFonts w:ascii="Times New Roman" w:hAnsi="Times New Roman" w:cs="Times New Roman"/>
-        </w:rPr>
-      </w:pPr>
-    </w:p>
-    <w:p>
-      <w:pPr>
-        <w:spacing w:line="360" w:lineRule="auto"/>
-        <w:jc w:val="both"/>
-        <w:rPr>
-          <w:rFonts w:ascii="Times New Roman" w:hAnsi="Times New Roman" w:cs="Times New Roman"/>
-        </w:rPr>
-      </w:pPr>
-    </w:p>
-    <w:p>
-      <w:pPr>
-        <w:spacing w:line="360" w:lineRule="auto"/>
-        <w:jc w:val="both"/>
-        <w:rPr>
-          <w:rFonts w:ascii="Times New Roman" w:hAnsi="Times New Roman" w:cs="Times New Roman"/>
-        </w:rPr>
-      </w:pPr>
-    </w:p>
-    <w:p>
-      <w:pPr>
-        <w:spacing w:line="360" w:lineRule="auto"/>
-        <w:jc w:val="both"/>
-        <w:rPr>
-          <w:rFonts w:ascii="Times New Roman" w:hAnsi="Times New Roman" w:cs="Times New Roman"/>
-        </w:rPr>
-      </w:pPr>
-    </w:p>
-    <w:p>
-      <w:pPr>
-        <w:spacing w:line="360" w:lineRule="auto"/>
-        <w:jc w:val="both"/>
-        <w:rPr>
-          <w:rFonts w:ascii="Times New Roman" w:hAnsi="Times New Roman" w:cs="Times New Roman"/>
-        </w:rPr>
-      </w:pPr>
-    </w:p>
-    <w:p>
-      <w:pPr>
-        <w:spacing w:line="360" w:lineRule="auto"/>
-        <w:jc w:val="both"/>
-        <w:rPr>
-          <w:rFonts w:ascii="Times New Roman" w:hAnsi="Times New Roman" w:cs="Times New Roman"/>
-        </w:rPr>
-      </w:pPr>
-    </w:p>
-    <w:p>
-      <w:pPr>
-        <w:spacing w:line="360" w:lineRule="auto"/>
-        <w:jc w:val="both"/>
-        <w:rPr>
-          <w:rFonts w:ascii="Times New Roman" w:hAnsi="Times New Roman" w:cs="Times New Roman"/>
-        </w:rPr>
-      </w:pPr>
-    </w:p>
-    <w:p>
-      <w:pPr>
-        <w:spacing w:line="360" w:lineRule="auto"/>
-        <w:jc w:val="both"/>
-        <w:rPr>
-          <w:rFonts w:ascii="Times New Roman" w:hAnsi="Times New Roman" w:cs="Times New Roman"/>
-        </w:rPr>
-      </w:pPr>
-    </w:p>
-    <w:p>
-      <w:pPr>
-        <w:spacing w:line="360" w:lineRule="auto"/>
-        <w:jc w:val="both"/>
-        <w:rPr>
-          <w:rFonts w:ascii="Times New Roman" w:hAnsi="Times New Roman" w:cs="Times New Roman"/>
-        </w:rPr>
-      </w:pPr>
-    </w:p>
-    <w:p>
-      <w:pPr>
-        <w:spacing w:line="360" w:lineRule="auto"/>
-        <w:jc w:val="both"/>
-        <w:rPr>
-          <w:rFonts w:ascii="Times New Roman" w:hAnsi="Times New Roman" w:cs="Times New Roman"/>
-        </w:rPr>
-      </w:pPr>
-    </w:p>
-    <w:p>
-      <w:pPr>
-        <w:spacing w:line="360" w:lineRule="auto"/>
-        <w:jc w:val="both"/>
-        <w:rPr>
-          <w:rFonts w:ascii="Times New Roman" w:hAnsi="Times New Roman" w:cs="Times New Roman"/>
-        </w:rPr>
-      </w:pPr>
-    </w:p>
-    <w:p>
-      <w:pPr>
-        <w:spacing w:line="360" w:lineRule="auto"/>
-        <w:jc w:val="both"/>
-        <w:rPr>
-          <w:rFonts w:ascii="Times New Roman" w:hAnsi="Times New Roman" w:cs="Times New Roman"/>
-        </w:rPr>
-      </w:pPr>
-      <w:r>
-        <w:rPr>
-          <w:rFonts w:ascii="Times New Roman" w:hAnsi="Times New Roman" w:cs="Times New Roman"/>
+        <w:t xml:space="preserve"> and professionals alike</w:t>
+      </w:r>
+      <w:r>
+        <w:rPr>
+          <w:rFonts w:ascii="Times New Roman" w:hAnsi="Times New Roman" w:cs="Times New Roman"/>
+        </w:rPr>
+        <w:t>.</w:t>
+      </w:r>
+    </w:p>
+    <w:p>
+      <w:pPr>
+        <w:spacing w:line="360" w:lineRule="auto"/>
+        <w:jc w:val="center"/>
+        <w:rPr>
+          <w:rFonts w:ascii="Times New Roman" w:hAnsi="Times New Roman" w:cs="Times New Roman"/>
+          <w:b/>
+          <w:bCs/>
+          <w:sz w:val="36"/>
+          <w:szCs w:val="36"/>
+        </w:rPr>
+      </w:pPr>
+      <w:r>
+        <w:rPr>
+          <w:rFonts w:ascii="Times New Roman" w:hAnsi="Times New Roman" w:cs="Times New Roman"/>
+          <w:b/>
+          <w:bCs/>
+          <w:sz w:val="36"/>
+          <w:szCs w:val="36"/>
         </w:rPr>
         <w:lastRenderedPageBreak/>
+        <w:t>SUSTAINABILITY INTEGRATION</w:t>
+      </w:r>
+    </w:p>
+    <w:p>
+      <w:pPr>
+        <w:spacing w:line="360" w:lineRule="auto"/>
+        <w:jc w:val="both"/>
+        <w:rPr>
+          <w:rFonts w:ascii="Times New Roman" w:hAnsi="Times New Roman" w:cs="Times New Roman"/>
+        </w:rPr>
+      </w:pPr>
+      <w:r>
+        <w:rPr>
+          <w:rFonts w:ascii="Times New Roman" w:hAnsi="Times New Roman" w:cs="Times New Roman"/>
+        </w:rPr>
         <w:t>Sustainability integration within the context of IslandRest Hostel involves embedding environmental, social, and economic sustainability principles into all aspects of its operations and services. Here’s a detailed elaboration on sustainability integration:</w:t>
       </w:r>
     </w:p>
@@ -23279,16 +22941,39 @@
     <w:p>
       <w:pPr>
         <w:spacing w:line="360" w:lineRule="auto"/>
-        <w:jc w:val="both"/>
-        <w:rPr>
-          <w:rFonts w:ascii="Times New Roman" w:hAnsi="Times New Roman" w:cs="Times New Roman"/>
-        </w:rPr>
-      </w:pPr>
-      <w:r>
-        <w:rPr>
-          <w:rFonts w:ascii="Times New Roman" w:hAnsi="Times New Roman" w:cs="Times New Roman"/>
+        <w:jc w:val="center"/>
+        <w:rPr>
+          <w:rFonts w:ascii="Times New Roman" w:hAnsi="Times New Roman" w:cs="Times New Roman"/>
+          <w:b/>
+          <w:bCs/>
+          <w:sz w:val="36"/>
+          <w:szCs w:val="36"/>
+        </w:rPr>
+      </w:pPr>
+      <w:r>
+        <w:rPr>
+          <w:rFonts w:ascii="Times New Roman" w:hAnsi="Times New Roman" w:cs="Times New Roman"/>
+          <w:b/>
+          <w:bCs/>
+          <w:sz w:val="36"/>
+          <w:szCs w:val="36"/>
         </w:rPr>
         <w:lastRenderedPageBreak/>
+        <w:t>TESTING AND QUALITY ASSUARANCE</w:t>
+      </w:r>
+    </w:p>
+    <w:p>
+      <w:pPr>
+        <w:spacing w:line="360" w:lineRule="auto"/>
+        <w:jc w:val="both"/>
+        <w:rPr>
+          <w:rFonts w:ascii="Times New Roman" w:hAnsi="Times New Roman" w:cs="Times New Roman"/>
+        </w:rPr>
+      </w:pPr>
+      <w:r>
+        <w:rPr>
+          <w:rFonts w:ascii="Times New Roman" w:hAnsi="Times New Roman" w:cs="Times New Roman"/>
+        </w:rPr>
         <w:t>Testing and quality assurance in the context of IslandRest Hostel involves systematic processes and protocols to ensure that all aspects of its operations meet high standards of service delivery, guest satisfaction, and operational efficiency. Here’s a detailed elaboration on testing and quality assurance within the hostel:</w:t>
       </w:r>
     </w:p>
@@ -23363,21 +23048,7 @@
         <w:rPr>
           <w:rFonts w:ascii="Times New Roman" w:hAnsi="Times New Roman" w:cs="Times New Roman"/>
         </w:rPr>
-        <w:t xml:space="preserve">Use standardized checklists to identify any maintenance issues, </w:t>
-      </w:r>
-      <w:proofErr w:type="gramStart"/>
-      <w:r>
-        <w:rPr>
-          <w:rFonts w:ascii="Times New Roman" w:hAnsi="Times New Roman" w:cs="Times New Roman"/>
-        </w:rPr>
-        <w:t>furniture</w:t>
-      </w:r>
-      <w:proofErr w:type="gramEnd"/>
-      <w:r>
-        <w:rPr>
-          <w:rFonts w:ascii="Times New Roman" w:hAnsi="Times New Roman" w:cs="Times New Roman"/>
-        </w:rPr>
-        <w:t xml:space="preserve"> or fixture defects, and ensure rooms meet quality standards before guest occupancy.</w:t>
+        <w:t>Use standardized checklists to identify any maintenance issues, furniture or fixture defects, and ensure rooms meet quality standards before guest occupancy.</w:t>
       </w:r>
     </w:p>
     <w:p>
@@ -23580,6 +23251,7 @@
           <w:b/>
           <w:bCs/>
         </w:rPr>
+        <w:lastRenderedPageBreak/>
         <w:t>3. Operational Efficiency Testing</w:t>
       </w:r>
     </w:p>
@@ -23597,7 +23269,6 @@
           <w:b/>
           <w:bCs/>
         </w:rPr>
-        <w:lastRenderedPageBreak/>
         <w:t>a. Workflow and Process Optimization:</w:t>
       </w:r>
     </w:p>
@@ -23894,6 +23565,7 @@
         <w:rPr>
           <w:rFonts w:ascii="Times New Roman" w:hAnsi="Times New Roman" w:cs="Times New Roman"/>
         </w:rPr>
+        <w:lastRenderedPageBreak/>
         <w:t>Use feedback data to drive innovation, enhance service offerings, and maintain competitive advantage in the hospitality market.</w:t>
       </w:r>
     </w:p>
@@ -23909,203 +23581,216 @@
         <w:rPr>
           <w:rFonts w:ascii="Times New Roman" w:hAnsi="Times New Roman" w:cs="Times New Roman"/>
         </w:rPr>
+        <w:t>By implementing robust testing and quality assurance practices, IslandRest Hostel can ensure consistent delivery of high-quality services, mitigate operational risks, and enhance guest satisfaction. These efforts not only safeguard the hostel's reputation but also contribute to long-term success, customer loyalty, and sustainable growth in the competitive hospitality industry.</w:t>
+      </w:r>
+    </w:p>
+    <w:p>
+      <w:pPr>
+        <w:spacing w:line="360" w:lineRule="auto"/>
+        <w:jc w:val="both"/>
+        <w:rPr>
+          <w:rFonts w:ascii="Times New Roman" w:hAnsi="Times New Roman" w:cs="Times New Roman"/>
+        </w:rPr>
+      </w:pPr>
+    </w:p>
+    <w:p>
+      <w:pPr>
+        <w:spacing w:line="360" w:lineRule="auto"/>
+        <w:jc w:val="both"/>
+        <w:rPr>
+          <w:rFonts w:ascii="Times New Roman" w:hAnsi="Times New Roman" w:cs="Times New Roman"/>
+        </w:rPr>
+      </w:pPr>
+    </w:p>
+    <w:p>
+      <w:pPr>
+        <w:spacing w:line="360" w:lineRule="auto"/>
+        <w:jc w:val="both"/>
+        <w:rPr>
+          <w:rFonts w:ascii="Times New Roman" w:hAnsi="Times New Roman" w:cs="Times New Roman"/>
+        </w:rPr>
+      </w:pPr>
+    </w:p>
+    <w:p>
+      <w:pPr>
+        <w:spacing w:line="360" w:lineRule="auto"/>
+        <w:jc w:val="both"/>
+        <w:rPr>
+          <w:rFonts w:ascii="Times New Roman" w:hAnsi="Times New Roman" w:cs="Times New Roman"/>
+        </w:rPr>
+      </w:pPr>
+    </w:p>
+    <w:p>
+      <w:pPr>
+        <w:spacing w:line="360" w:lineRule="auto"/>
+        <w:jc w:val="both"/>
+        <w:rPr>
+          <w:rFonts w:ascii="Times New Roman" w:hAnsi="Times New Roman" w:cs="Times New Roman"/>
+        </w:rPr>
+      </w:pPr>
+    </w:p>
+    <w:p>
+      <w:pPr>
+        <w:spacing w:line="360" w:lineRule="auto"/>
+        <w:jc w:val="both"/>
+        <w:rPr>
+          <w:rFonts w:ascii="Times New Roman" w:hAnsi="Times New Roman" w:cs="Times New Roman"/>
+        </w:rPr>
+      </w:pPr>
+    </w:p>
+    <w:p>
+      <w:pPr>
+        <w:spacing w:line="360" w:lineRule="auto"/>
+        <w:jc w:val="both"/>
+        <w:rPr>
+          <w:rFonts w:ascii="Times New Roman" w:hAnsi="Times New Roman" w:cs="Times New Roman"/>
+        </w:rPr>
+      </w:pPr>
+    </w:p>
+    <w:p>
+      <w:pPr>
+        <w:spacing w:line="360" w:lineRule="auto"/>
+        <w:jc w:val="both"/>
+        <w:rPr>
+          <w:rFonts w:ascii="Times New Roman" w:hAnsi="Times New Roman" w:cs="Times New Roman"/>
+        </w:rPr>
+      </w:pPr>
+    </w:p>
+    <w:p>
+      <w:pPr>
+        <w:spacing w:line="360" w:lineRule="auto"/>
+        <w:jc w:val="both"/>
+        <w:rPr>
+          <w:rFonts w:ascii="Times New Roman" w:hAnsi="Times New Roman" w:cs="Times New Roman"/>
+        </w:rPr>
+      </w:pPr>
+    </w:p>
+    <w:p>
+      <w:pPr>
+        <w:spacing w:line="360" w:lineRule="auto"/>
+        <w:jc w:val="both"/>
+        <w:rPr>
+          <w:rFonts w:ascii="Times New Roman" w:hAnsi="Times New Roman" w:cs="Times New Roman"/>
+        </w:rPr>
+      </w:pPr>
+    </w:p>
+    <w:p>
+      <w:pPr>
+        <w:spacing w:line="360" w:lineRule="auto"/>
+        <w:jc w:val="both"/>
+        <w:rPr>
+          <w:rFonts w:ascii="Times New Roman" w:hAnsi="Times New Roman" w:cs="Times New Roman"/>
+        </w:rPr>
+      </w:pPr>
+    </w:p>
+    <w:p>
+      <w:pPr>
+        <w:spacing w:line="360" w:lineRule="auto"/>
+        <w:jc w:val="both"/>
+        <w:rPr>
+          <w:rFonts w:ascii="Times New Roman" w:hAnsi="Times New Roman" w:cs="Times New Roman"/>
+        </w:rPr>
+      </w:pPr>
+    </w:p>
+    <w:p>
+      <w:pPr>
+        <w:spacing w:line="360" w:lineRule="auto"/>
+        <w:jc w:val="both"/>
+        <w:rPr>
+          <w:rFonts w:ascii="Times New Roman" w:hAnsi="Times New Roman" w:cs="Times New Roman"/>
+        </w:rPr>
+      </w:pPr>
+    </w:p>
+    <w:p>
+      <w:pPr>
+        <w:spacing w:line="360" w:lineRule="auto"/>
+        <w:jc w:val="both"/>
+        <w:rPr>
+          <w:rFonts w:ascii="Times New Roman" w:hAnsi="Times New Roman" w:cs="Times New Roman"/>
+        </w:rPr>
+      </w:pPr>
+    </w:p>
+    <w:p>
+      <w:pPr>
+        <w:spacing w:line="360" w:lineRule="auto"/>
+        <w:jc w:val="both"/>
+        <w:rPr>
+          <w:rFonts w:ascii="Times New Roman" w:hAnsi="Times New Roman" w:cs="Times New Roman"/>
+        </w:rPr>
+      </w:pPr>
+    </w:p>
+    <w:p>
+      <w:pPr>
+        <w:spacing w:line="360" w:lineRule="auto"/>
+        <w:jc w:val="both"/>
+        <w:rPr>
+          <w:rFonts w:ascii="Times New Roman" w:hAnsi="Times New Roman" w:cs="Times New Roman"/>
+        </w:rPr>
+      </w:pPr>
+    </w:p>
+    <w:p>
+      <w:pPr>
+        <w:spacing w:line="360" w:lineRule="auto"/>
+        <w:jc w:val="both"/>
+        <w:rPr>
+          <w:rFonts w:ascii="Times New Roman" w:hAnsi="Times New Roman" w:cs="Times New Roman"/>
+        </w:rPr>
+      </w:pPr>
+    </w:p>
+    <w:p>
+      <w:pPr>
+        <w:spacing w:line="360" w:lineRule="auto"/>
+        <w:jc w:val="both"/>
+        <w:rPr>
+          <w:rFonts w:ascii="Times New Roman" w:hAnsi="Times New Roman" w:cs="Times New Roman"/>
+        </w:rPr>
+      </w:pPr>
+    </w:p>
+    <w:p>
+      <w:pPr>
+        <w:spacing w:line="360" w:lineRule="auto"/>
+        <w:jc w:val="both"/>
+        <w:rPr>
+          <w:rFonts w:ascii="Times New Roman" w:hAnsi="Times New Roman" w:cs="Times New Roman"/>
+        </w:rPr>
+      </w:pPr>
+    </w:p>
+    <w:p>
+      <w:pPr>
+        <w:spacing w:line="360" w:lineRule="auto"/>
+        <w:jc w:val="center"/>
+        <w:rPr>
+          <w:rFonts w:ascii="Times New Roman" w:hAnsi="Times New Roman" w:cs="Times New Roman"/>
+          <w:b/>
+          <w:bCs/>
+          <w:sz w:val="36"/>
+          <w:szCs w:val="36"/>
+        </w:rPr>
+      </w:pPr>
+      <w:r>
+        <w:rPr>
+          <w:rFonts w:ascii="Times New Roman" w:hAnsi="Times New Roman" w:cs="Times New Roman"/>
+          <w:b/>
+          <w:bCs/>
+          <w:sz w:val="36"/>
+          <w:szCs w:val="36"/>
+        </w:rPr>
         <w:lastRenderedPageBreak/>
-        <w:t>By implementing robust testing and quality assurance practices, IslandRest Hostel can ensure consistent delivery of high-quality services, mitigate operational risks, and enhance guest satisfaction. These efforts not only safeguard the hostel's reputation but also contribute to long-term success, customer loyalty, and sustainable growth in the competitive hospitality industry.</w:t>
-      </w:r>
-    </w:p>
-    <w:p>
-      <w:pPr>
-        <w:spacing w:line="360" w:lineRule="auto"/>
-        <w:jc w:val="both"/>
-        <w:rPr>
-          <w:rFonts w:ascii="Times New Roman" w:hAnsi="Times New Roman" w:cs="Times New Roman"/>
-        </w:rPr>
-      </w:pPr>
-    </w:p>
-    <w:p>
-      <w:pPr>
-        <w:spacing w:line="360" w:lineRule="auto"/>
-        <w:jc w:val="both"/>
-        <w:rPr>
-          <w:rFonts w:ascii="Times New Roman" w:hAnsi="Times New Roman" w:cs="Times New Roman"/>
-        </w:rPr>
-      </w:pPr>
-    </w:p>
-    <w:p>
-      <w:pPr>
-        <w:spacing w:line="360" w:lineRule="auto"/>
-        <w:jc w:val="both"/>
-        <w:rPr>
-          <w:rFonts w:ascii="Times New Roman" w:hAnsi="Times New Roman" w:cs="Times New Roman"/>
-        </w:rPr>
-      </w:pPr>
-    </w:p>
-    <w:p>
-      <w:pPr>
-        <w:spacing w:line="360" w:lineRule="auto"/>
-        <w:jc w:val="both"/>
-        <w:rPr>
-          <w:rFonts w:ascii="Times New Roman" w:hAnsi="Times New Roman" w:cs="Times New Roman"/>
-        </w:rPr>
-      </w:pPr>
-    </w:p>
-    <w:p>
-      <w:pPr>
-        <w:spacing w:line="360" w:lineRule="auto"/>
-        <w:jc w:val="both"/>
-        <w:rPr>
-          <w:rFonts w:ascii="Times New Roman" w:hAnsi="Times New Roman" w:cs="Times New Roman"/>
-        </w:rPr>
-      </w:pPr>
-    </w:p>
-    <w:p>
-      <w:pPr>
-        <w:spacing w:line="360" w:lineRule="auto"/>
-        <w:jc w:val="both"/>
-        <w:rPr>
-          <w:rFonts w:ascii="Times New Roman" w:hAnsi="Times New Roman" w:cs="Times New Roman"/>
-        </w:rPr>
-      </w:pPr>
-    </w:p>
-    <w:p>
-      <w:pPr>
-        <w:spacing w:line="360" w:lineRule="auto"/>
-        <w:jc w:val="both"/>
-        <w:rPr>
-          <w:rFonts w:ascii="Times New Roman" w:hAnsi="Times New Roman" w:cs="Times New Roman"/>
-        </w:rPr>
-      </w:pPr>
-    </w:p>
-    <w:p>
-      <w:pPr>
-        <w:spacing w:line="360" w:lineRule="auto"/>
-        <w:jc w:val="both"/>
-        <w:rPr>
-          <w:rFonts w:ascii="Times New Roman" w:hAnsi="Times New Roman" w:cs="Times New Roman"/>
-        </w:rPr>
-      </w:pPr>
-    </w:p>
-    <w:p>
-      <w:pPr>
-        <w:spacing w:line="360" w:lineRule="auto"/>
-        <w:jc w:val="both"/>
-        <w:rPr>
-          <w:rFonts w:ascii="Times New Roman" w:hAnsi="Times New Roman" w:cs="Times New Roman"/>
-        </w:rPr>
-      </w:pPr>
-    </w:p>
-    <w:p>
-      <w:pPr>
-        <w:spacing w:line="360" w:lineRule="auto"/>
-        <w:jc w:val="both"/>
-        <w:rPr>
-          <w:rFonts w:ascii="Times New Roman" w:hAnsi="Times New Roman" w:cs="Times New Roman"/>
-        </w:rPr>
-      </w:pPr>
-    </w:p>
-    <w:p>
-      <w:pPr>
-        <w:spacing w:line="360" w:lineRule="auto"/>
-        <w:jc w:val="both"/>
-        <w:rPr>
-          <w:rFonts w:ascii="Times New Roman" w:hAnsi="Times New Roman" w:cs="Times New Roman"/>
-        </w:rPr>
-      </w:pPr>
-    </w:p>
-    <w:p>
-      <w:pPr>
-        <w:spacing w:line="360" w:lineRule="auto"/>
-        <w:jc w:val="both"/>
-        <w:rPr>
-          <w:rFonts w:ascii="Times New Roman" w:hAnsi="Times New Roman" w:cs="Times New Roman"/>
-        </w:rPr>
-      </w:pPr>
-    </w:p>
-    <w:p>
-      <w:pPr>
-        <w:spacing w:line="360" w:lineRule="auto"/>
-        <w:jc w:val="both"/>
-        <w:rPr>
-          <w:rFonts w:ascii="Times New Roman" w:hAnsi="Times New Roman" w:cs="Times New Roman"/>
-        </w:rPr>
-      </w:pPr>
-    </w:p>
-    <w:p>
-      <w:pPr>
-        <w:spacing w:line="360" w:lineRule="auto"/>
-        <w:jc w:val="both"/>
-        <w:rPr>
-          <w:rFonts w:ascii="Times New Roman" w:hAnsi="Times New Roman" w:cs="Times New Roman"/>
-        </w:rPr>
-      </w:pPr>
-    </w:p>
-    <w:p>
-      <w:pPr>
-        <w:spacing w:line="360" w:lineRule="auto"/>
-        <w:jc w:val="both"/>
-        <w:rPr>
-          <w:rFonts w:ascii="Times New Roman" w:hAnsi="Times New Roman" w:cs="Times New Roman"/>
-        </w:rPr>
-      </w:pPr>
-    </w:p>
-    <w:p>
-      <w:pPr>
-        <w:spacing w:line="360" w:lineRule="auto"/>
-        <w:jc w:val="both"/>
-        <w:rPr>
-          <w:rFonts w:ascii="Times New Roman" w:hAnsi="Times New Roman" w:cs="Times New Roman"/>
-        </w:rPr>
-      </w:pPr>
-    </w:p>
-    <w:p>
-      <w:pPr>
-        <w:spacing w:line="360" w:lineRule="auto"/>
-        <w:jc w:val="both"/>
-        <w:rPr>
-          <w:rFonts w:ascii="Times New Roman" w:hAnsi="Times New Roman" w:cs="Times New Roman"/>
-        </w:rPr>
-      </w:pPr>
-    </w:p>
-    <w:p>
-      <w:pPr>
-        <w:spacing w:line="360" w:lineRule="auto"/>
-        <w:jc w:val="both"/>
-        <w:rPr>
-          <w:rFonts w:ascii="Times New Roman" w:hAnsi="Times New Roman" w:cs="Times New Roman"/>
-        </w:rPr>
-      </w:pPr>
-    </w:p>
-    <w:p>
-      <w:pPr>
-        <w:spacing w:line="360" w:lineRule="auto"/>
-        <w:jc w:val="both"/>
-        <w:rPr>
-          <w:rFonts w:ascii="Times New Roman" w:hAnsi="Times New Roman" w:cs="Times New Roman"/>
-        </w:rPr>
-      </w:pPr>
-    </w:p>
-    <w:p>
-      <w:pPr>
-        <w:spacing w:line="360" w:lineRule="auto"/>
-        <w:jc w:val="both"/>
-        <w:rPr>
-          <w:rFonts w:ascii="Times New Roman" w:hAnsi="Times New Roman" w:cs="Times New Roman"/>
-        </w:rPr>
-      </w:pPr>
-    </w:p>
-    <w:p>
-      <w:pPr>
-        <w:spacing w:line="360" w:lineRule="auto"/>
-        <w:jc w:val="both"/>
-        <w:rPr>
-          <w:rFonts w:ascii="Times New Roman" w:hAnsi="Times New Roman" w:cs="Times New Roman"/>
-        </w:rPr>
-      </w:pPr>
-      <w:r>
-        <w:rPr>
-          <w:rFonts w:ascii="Times New Roman" w:hAnsi="Times New Roman" w:cs="Times New Roman"/>
-        </w:rPr>
-        <w:lastRenderedPageBreak/>
+        <w:t>LAUNCHING AND MARKETING</w:t>
+      </w:r>
+    </w:p>
+    <w:p>
+      <w:pPr>
+        <w:spacing w:line="360" w:lineRule="auto"/>
+        <w:jc w:val="both"/>
+        <w:rPr>
+          <w:rFonts w:ascii="Times New Roman" w:hAnsi="Times New Roman" w:cs="Times New Roman"/>
+        </w:rPr>
+      </w:pPr>
+      <w:r>
+        <w:rPr>
+          <w:rFonts w:ascii="Times New Roman" w:hAnsi="Times New Roman" w:cs="Times New Roman"/>
+        </w:rPr>
         <w:t>Launching and marketing IslandRest Hostel involves strategic planning and execution to effectively introduce the hostel to its target audience, create awareness, and drive initial bookings. Here’s an elaboration on the launch and marketing strategies:</w:t>
       </w:r>
     </w:p>
@@ -24477,14 +24162,12 @@
         </w:rPr>
         <w:t xml:space="preserve">Establish partnerships with tourism agencies, corporate organizations, and event planners to attract group bookings, business </w:t>
       </w:r>
-      <w:proofErr w:type="spellStart"/>
-      <w:r>
-        <w:rPr>
-          <w:rFonts w:ascii="Times New Roman" w:hAnsi="Times New Roman" w:cs="Times New Roman"/>
-        </w:rPr>
-        <w:t>travelers</w:t>
-      </w:r>
-      <w:proofErr w:type="spellEnd"/>
+      <w:r>
+        <w:rPr>
+          <w:rFonts w:ascii="Times New Roman" w:hAnsi="Times New Roman" w:cs="Times New Roman"/>
+        </w:rPr>
+        <w:t>travellers</w:t>
+      </w:r>
       <w:r>
         <w:rPr>
           <w:rFonts w:ascii="Times New Roman" w:hAnsi="Times New Roman" w:cs="Times New Roman"/>
@@ -24970,16 +24653,39 @@
     <w:p>
       <w:pPr>
         <w:spacing w:line="360" w:lineRule="auto"/>
-        <w:jc w:val="both"/>
-        <w:rPr>
-          <w:rFonts w:ascii="Times New Roman" w:hAnsi="Times New Roman" w:cs="Times New Roman"/>
-        </w:rPr>
-      </w:pPr>
-      <w:r>
-        <w:rPr>
-          <w:rFonts w:ascii="Times New Roman" w:hAnsi="Times New Roman" w:cs="Times New Roman"/>
+        <w:jc w:val="center"/>
+        <w:rPr>
+          <w:rFonts w:ascii="Times New Roman" w:hAnsi="Times New Roman" w:cs="Times New Roman"/>
+          <w:b/>
+          <w:bCs/>
+          <w:sz w:val="36"/>
+          <w:szCs w:val="36"/>
+        </w:rPr>
+      </w:pPr>
+      <w:r>
+        <w:rPr>
+          <w:rFonts w:ascii="Times New Roman" w:hAnsi="Times New Roman" w:cs="Times New Roman"/>
+          <w:b/>
+          <w:bCs/>
+          <w:sz w:val="36"/>
+          <w:szCs w:val="36"/>
         </w:rPr>
         <w:lastRenderedPageBreak/>
+        <w:t>STAKEHOLDER ANALYSIS</w:t>
+      </w:r>
+    </w:p>
+    <w:p>
+      <w:pPr>
+        <w:spacing w:line="360" w:lineRule="auto"/>
+        <w:jc w:val="both"/>
+        <w:rPr>
+          <w:rFonts w:ascii="Times New Roman" w:hAnsi="Times New Roman" w:cs="Times New Roman"/>
+        </w:rPr>
+      </w:pPr>
+      <w:r>
+        <w:rPr>
+          <w:rFonts w:ascii="Times New Roman" w:hAnsi="Times New Roman" w:cs="Times New Roman"/>
+        </w:rPr>
         <w:t>Stakeholder analysis is a crucial process in understanding the various individuals, groups, or organizations that have an interest in or are affected by the operations and outcomes of IslandRest Hostel. Here’s an elaboration on stakeholder analysis for the hostel:</w:t>
       </w:r>
     </w:p>
@@ -25268,14 +24974,12 @@
         </w:rPr>
         <w:t xml:space="preserve"> Hostel operations affect local businesses, employment opportunities, and </w:t>
       </w:r>
-      <w:proofErr w:type="spellStart"/>
-      <w:r>
-        <w:rPr>
-          <w:rFonts w:ascii="Times New Roman" w:hAnsi="Times New Roman" w:cs="Times New Roman"/>
-        </w:rPr>
-        <w:t>neighborhood</w:t>
-      </w:r>
-      <w:proofErr w:type="spellEnd"/>
+      <w:r>
+        <w:rPr>
+          <w:rFonts w:ascii="Times New Roman" w:hAnsi="Times New Roman" w:cs="Times New Roman"/>
+        </w:rPr>
+        <w:t>neighbourhood</w:t>
+      </w:r>
       <w:r>
         <w:rPr>
           <w:rFonts w:ascii="Times New Roman" w:hAnsi="Times New Roman" w:cs="Times New Roman"/>
@@ -25399,6 +25103,7 @@
           <w:b/>
           <w:bCs/>
         </w:rPr>
+        <w:lastRenderedPageBreak/>
         <w:t>Engagement Strategy:</w:t>
       </w:r>
       <w:r>
@@ -25422,7 +25127,6 @@
           <w:b/>
           <w:bCs/>
         </w:rPr>
-        <w:lastRenderedPageBreak/>
         <w:t>e. Investors and Partners:</w:t>
       </w:r>
     </w:p>
@@ -25721,14 +25425,12 @@
         </w:rPr>
         <w:t xml:space="preserve"> Collaborate with local communities and </w:t>
       </w:r>
-      <w:proofErr w:type="spellStart"/>
-      <w:r>
-        <w:rPr>
-          <w:rFonts w:ascii="Times New Roman" w:hAnsi="Times New Roman" w:cs="Times New Roman"/>
-        </w:rPr>
-        <w:t>neighborhood</w:t>
-      </w:r>
-      <w:proofErr w:type="spellEnd"/>
+      <w:r>
+        <w:rPr>
+          <w:rFonts w:ascii="Times New Roman" w:hAnsi="Times New Roman" w:cs="Times New Roman"/>
+        </w:rPr>
+        <w:t>neighbourhood</w:t>
+      </w:r>
       <w:r>
         <w:rPr>
           <w:rFonts w:ascii="Times New Roman" w:hAnsi="Times New Roman" w:cs="Times New Roman"/>
@@ -25852,6 +25554,7 @@
           <w:b/>
           <w:bCs/>
         </w:rPr>
+        <w:lastRenderedPageBreak/>
         <w:t>Minimal Effort:</w:t>
       </w:r>
       <w:r>
@@ -25877,7 +25580,6 @@
           <w:b/>
           <w:bCs/>
         </w:rPr>
-        <w:lastRenderedPageBreak/>
         <w:t>3. Engagement Strategies</w:t>
       </w:r>
     </w:p>
@@ -26021,45 +25723,6 @@
     </w:sectPr>
   </w:body>
 </w:document>
-</file>
-
-<file path=word/comments.xml><?xml version="1.0" encoding="utf-8"?>
-<w:comments xmlns:wpc="http://schemas.microsoft.com/office/word/2010/wordprocessingCanvas" xmlns:cx="http://schemas.microsoft.com/office/drawing/2014/chartex" xmlns:cx1="http://schemas.microsoft.com/office/drawing/2015/9/8/chartex" xmlns:cx2="http://schemas.microsoft.com/office/drawing/2015/10/21/chartex" xmlns:cx3="http://schemas.microsoft.com/office/drawing/2016/5/9/chartex" xmlns:cx4="http://schemas.microsoft.com/office/drawing/2016/5/10/chartex" xmlns:cx5="http://schemas.microsoft.com/office/drawing/2016/5/11/chartex" xmlns:cx6="http://schemas.microsoft.com/office/drawing/2016/5/12/chartex" xmlns:cx7="http://schemas.microsoft.com/office/drawing/2016/5/13/chartex" xmlns:cx8="http://schemas.microsoft.com/office/drawing/2016/5/14/chartex" xmlns:mc="http://schemas.openxmlformats.org/markup-compatibility/2006" xmlns:aink="http://schemas.microsoft.com/office/drawing/2016/ink" xmlns:am3d="http://schemas.microsoft.com/office/drawing/2017/model3d" xmlns:o="urn:schemas-microsoft-com:office:office" xmlns:oel="http://schemas.microsoft.com/office/2019/extlst" xmlns:r="http://schemas.openxmlformats.org/officeDocument/2006/relationships" xmlns:m="http://schemas.openxmlformats.org/officeDocument/2006/math" xmlns:v="urn:schemas-microsoft-com:vml" xmlns:wp14="http://schemas.microsoft.com/office/word/2010/wordprocessingDrawing" xmlns:wp="http://schemas.openxmlformats.org/drawingml/2006/wordprocessingDrawing" xmlns:w10="urn:schemas-microsoft-com:office:word" xmlns:w="http://schemas.openxmlformats.org/wordprocessingml/2006/main" xmlns:w14="http://schemas.microsoft.com/office/word/2010/wordml" xmlns:w15="http://schemas.microsoft.com/office/word/2012/wordml" xmlns:w16cex="http://schemas.microsoft.com/office/word/2018/wordml/cex" xmlns:w16cid="http://schemas.microsoft.com/office/word/2016/wordml/cid" xmlns:w16="http://schemas.microsoft.com/office/word/2018/wordml" xmlns:w16du="http://schemas.microsoft.com/office/word/2023/wordml/word16du" xmlns:w16sdtdh="http://schemas.microsoft.com/office/word/2020/wordml/sdtdatahash" xmlns:w16se="http://schemas.microsoft.com/office/word/2015/wordml/symex" xmlns:wpg="http://schemas.microsoft.com/office/word/2010/wordprocessingGroup" xmlns:wpi="http://schemas.microsoft.com/office/word/2010/wordprocessingInk" xmlns:wne="http://schemas.microsoft.com/office/word/2006/wordml" xmlns:wps="http://schemas.microsoft.com/office/word/2010/wordprocessingShape" mc:Ignorable="w14 w15 w16se w16cid w16 w16cex w16sdtdh w16du wp14">
-  <w:comment w:id="0" w:author="Oladayo Ayodeji" w:date="2024-06-16T21:17:00Z" w:initials="OA">
-    <w:p>
-      <w:pPr>
-        <w:pStyle w:val="CommentText"/>
-      </w:pPr>
-      <w:r>
-        <w:rPr>
-          <w:rStyle w:val="CommentReference"/>
-        </w:rPr>
-        <w:annotationRef/>
-      </w:r>
-      <w:r>
-        <w:t>Continue from here and you should do this also</w:t>
-      </w:r>
-    </w:p>
-  </w:comment>
-</w:comments>
-</file>
-
-<file path=word/commentsExtended.xml><?xml version="1.0" encoding="utf-8"?>
-<w15:commentsEx xmlns:wpc="http://schemas.microsoft.com/office/word/2010/wordprocessingCanvas" xmlns:cx="http://schemas.microsoft.com/office/drawing/2014/chartex" xmlns:cx1="http://schemas.microsoft.com/office/drawing/2015/9/8/chartex" xmlns:cx2="http://schemas.microsoft.com/office/drawing/2015/10/21/chartex" xmlns:cx3="http://schemas.microsoft.com/office/drawing/2016/5/9/chartex" xmlns:cx4="http://schemas.microsoft.com/office/drawing/2016/5/10/chartex" xmlns:cx5="http://schemas.microsoft.com/office/drawing/2016/5/11/chartex" xmlns:cx6="http://schemas.microsoft.com/office/drawing/2016/5/12/chartex" xmlns:cx7="http://schemas.microsoft.com/office/drawing/2016/5/13/chartex" xmlns:cx8="http://schemas.microsoft.com/office/drawing/2016/5/14/chartex" xmlns:mc="http://schemas.openxmlformats.org/markup-compatibility/2006" xmlns:aink="http://schemas.microsoft.com/office/drawing/2016/ink" xmlns:am3d="http://schemas.microsoft.com/office/drawing/2017/model3d" xmlns:o="urn:schemas-microsoft-com:office:office" xmlns:oel="http://schemas.microsoft.com/office/2019/extlst" xmlns:r="http://schemas.openxmlformats.org/officeDocument/2006/relationships" xmlns:m="http://schemas.openxmlformats.org/officeDocument/2006/math" xmlns:v="urn:schemas-microsoft-com:vml" xmlns:wp14="http://schemas.microsoft.com/office/word/2010/wordprocessingDrawing" xmlns:wp="http://schemas.openxmlformats.org/drawingml/2006/wordprocessingDrawing" xmlns:w10="urn:schemas-microsoft-com:office:word" xmlns:w="http://schemas.openxmlformats.org/wordprocessingml/2006/main" xmlns:w14="http://schemas.microsoft.com/office/word/2010/wordml" xmlns:w15="http://schemas.microsoft.com/office/word/2012/wordml" xmlns:w16cex="http://schemas.microsoft.com/office/word/2018/wordml/cex" xmlns:w16cid="http://schemas.microsoft.com/office/word/2016/wordml/cid" xmlns:w16="http://schemas.microsoft.com/office/word/2018/wordml" xmlns:w16du="http://schemas.microsoft.com/office/word/2023/wordml/word16du" xmlns:w16sdtdh="http://schemas.microsoft.com/office/word/2020/wordml/sdtdatahash" xmlns:w16se="http://schemas.microsoft.com/office/word/2015/wordml/symex" xmlns:wpg="http://schemas.microsoft.com/office/word/2010/wordprocessingGroup" xmlns:wpi="http://schemas.microsoft.com/office/word/2010/wordprocessingInk" xmlns:wne="http://schemas.microsoft.com/office/word/2006/wordml" xmlns:wps="http://schemas.microsoft.com/office/word/2010/wordprocessingShape" mc:Ignorable="w14 w15 w16se w16cid w16 w16cex w16sdtdh w16du wp14">
-  <w15:commentEx w15:paraId="5C84935D" w15:done="0"/>
-</w15:commentsEx>
-</file>
-
-<file path=word/commentsExtensible.xml><?xml version="1.0" encoding="utf-8"?>
-<w16cex:commentsExtensible xmlns:wpc="http://schemas.microsoft.com/office/word/2010/wordprocessingCanvas" xmlns:cx="http://schemas.microsoft.com/office/drawing/2014/chartex" xmlns:cx1="http://schemas.microsoft.com/office/drawing/2015/9/8/chartex" xmlns:cx2="http://schemas.microsoft.com/office/drawing/2015/10/21/chartex" xmlns:cx3="http://schemas.microsoft.com/office/drawing/2016/5/9/chartex" xmlns:cx4="http://schemas.microsoft.com/office/drawing/2016/5/10/chartex" xmlns:cx5="http://schemas.microsoft.com/office/drawing/2016/5/11/chartex" xmlns:cx6="http://schemas.microsoft.com/office/drawing/2016/5/12/chartex" xmlns:cx7="http://schemas.microsoft.com/office/drawing/2016/5/13/chartex" xmlns:cx8="http://schemas.microsoft.com/office/drawing/2016/5/14/chartex" xmlns:cr="http://schemas.microsoft.com/office/comments/2020/reactions" xmlns:mc="http://schemas.openxmlformats.org/markup-compatibility/2006" xmlns:aink="http://schemas.microsoft.com/office/drawing/2016/ink" xmlns:am3d="http://schemas.microsoft.com/office/drawing/2017/model3d" xmlns:o="urn:schemas-microsoft-com:office:office" xmlns:oel="http://schemas.microsoft.com/office/2019/extlst" xmlns:r="http://schemas.openxmlformats.org/officeDocument/2006/relationships" xmlns:m="http://schemas.openxmlformats.org/officeDocument/2006/math" xmlns:v="urn:schemas-microsoft-com:vml" xmlns:wp14="http://schemas.microsoft.com/office/word/2010/wordprocessingDrawing" xmlns:wp="http://schemas.openxmlformats.org/drawingml/2006/wordprocessingDrawing" xmlns:w10="urn:schemas-microsoft-com:office:word" xmlns:w="http://schemas.openxmlformats.org/wordprocessingml/2006/main" xmlns:w14="http://schemas.microsoft.com/office/word/2010/wordml" xmlns:w15="http://schemas.microsoft.com/office/word/2012/wordml" xmlns:w16cex="http://schemas.microsoft.com/office/word/2018/wordml/cex" xmlns:w16cid="http://schemas.microsoft.com/office/word/2016/wordml/cid" xmlns:w16="http://schemas.microsoft.com/office/word/2018/wordml" xmlns:w16du="http://schemas.microsoft.com/office/word/2023/wordml/word16du" xmlns:w16sdtdh="http://schemas.microsoft.com/office/word/2020/wordml/sdtdatahash" xmlns:w16se="http://schemas.microsoft.com/office/word/2015/wordml/symex" xmlns:wpg="http://schemas.microsoft.com/office/word/2010/wordprocessingGroup" xmlns:wpi="http://schemas.microsoft.com/office/word/2010/wordprocessingInk" xmlns:wne="http://schemas.microsoft.com/office/word/2006/wordml" xmlns:wps="http://schemas.microsoft.com/office/word/2010/wordprocessingShape" mc:Ignorable="w14 w15 w16se w16cid w16 w16cex w16sdtdh cr w16du wp14">
-  <w16cex:commentExtensible w16cex:durableId="0F00D1B4" w16cex:dateUtc="2024-06-16T20:17:00Z"/>
-</w16cex:commentsExtensible>
-</file>
-
-<file path=word/commentsIds.xml><?xml version="1.0" encoding="utf-8"?>
-<w16cid:commentsIds xmlns:wpc="http://schemas.microsoft.com/office/word/2010/wordprocessingCanvas" xmlns:cx="http://schemas.microsoft.com/office/drawing/2014/chartex" xmlns:cx1="http://schemas.microsoft.com/office/drawing/2015/9/8/chartex" xmlns:cx2="http://schemas.microsoft.com/office/drawing/2015/10/21/chartex" xmlns:cx3="http://schemas.microsoft.com/office/drawing/2016/5/9/chartex" xmlns:cx4="http://schemas.microsoft.com/office/drawing/2016/5/10/chartex" xmlns:cx5="http://schemas.microsoft.com/office/drawing/2016/5/11/chartex" xmlns:cx6="http://schemas.microsoft.com/office/drawing/2016/5/12/chartex" xmlns:cx7="http://schemas.microsoft.com/office/drawing/2016/5/13/chartex" xmlns:cx8="http://schemas.microsoft.com/office/drawing/2016/5/14/chartex" xmlns:mc="http://schemas.openxmlformats.org/markup-compatibility/2006" xmlns:aink="http://schemas.microsoft.com/office/drawing/2016/ink" xmlns:am3d="http://schemas.microsoft.com/office/drawing/2017/model3d" xmlns:o="urn:schemas-microsoft-com:office:office" xmlns:oel="http://schemas.microsoft.com/office/2019/extlst" xmlns:r="http://schemas.openxmlformats.org/officeDocument/2006/relationships" xmlns:m="http://schemas.openxmlformats.org/officeDocument/2006/math" xmlns:v="urn:schemas-microsoft-com:vml" xmlns:wp14="http://schemas.microsoft.com/office/word/2010/wordprocessingDrawing" xmlns:wp="http://schemas.openxmlformats.org/drawingml/2006/wordprocessingDrawing" xmlns:w10="urn:schemas-microsoft-com:office:word" xmlns:w="http://schemas.openxmlformats.org/wordprocessingml/2006/main" xmlns:w14="http://schemas.microsoft.com/office/word/2010/wordml" xmlns:w15="http://schemas.microsoft.com/office/word/2012/wordml" xmlns:w16cex="http://schemas.microsoft.com/office/word/2018/wordml/cex" xmlns:w16cid="http://schemas.microsoft.com/office/word/2016/wordml/cid" xmlns:w16="http://schemas.microsoft.com/office/word/2018/wordml" xmlns:w16du="http://schemas.microsoft.com/office/word/2023/wordml/word16du" xmlns:w16sdtdh="http://schemas.microsoft.com/office/word/2020/wordml/sdtdatahash" xmlns:w16se="http://schemas.microsoft.com/office/word/2015/wordml/symex" xmlns:wpg="http://schemas.microsoft.com/office/word/2010/wordprocessingGroup" xmlns:wpi="http://schemas.microsoft.com/office/word/2010/wordprocessingInk" xmlns:wne="http://schemas.microsoft.com/office/word/2006/wordml" xmlns:wps="http://schemas.microsoft.com/office/word/2010/wordprocessingShape" mc:Ignorable="w14 w15 w16se w16cid w16 w16cex w16sdtdh w16du wp14">
-  <w16cid:commentId w16cid:paraId="5C84935D" w16cid:durableId="0F00D1B4"/>
-</w16cid:commentsIds>
 </file>
 
 <file path=word/numbering.xml><?xml version="1.0" encoding="utf-8"?>
@@ -55802,14 +55465,6 @@
   </w:num>
   <w:numIdMacAtCleanup w:val="202"/>
 </w:numbering>
-</file>
-
-<file path=word/people.xml><?xml version="1.0" encoding="utf-8"?>
-<w15:people xmlns:wpc="http://schemas.microsoft.com/office/word/2010/wordprocessingCanvas" xmlns:cx="http://schemas.microsoft.com/office/drawing/2014/chartex" xmlns:cx1="http://schemas.microsoft.com/office/drawing/2015/9/8/chartex" xmlns:cx2="http://schemas.microsoft.com/office/drawing/2015/10/21/chartex" xmlns:cx3="http://schemas.microsoft.com/office/drawing/2016/5/9/chartex" xmlns:cx4="http://schemas.microsoft.com/office/drawing/2016/5/10/chartex" xmlns:cx5="http://schemas.microsoft.com/office/drawing/2016/5/11/chartex" xmlns:cx6="http://schemas.microsoft.com/office/drawing/2016/5/12/chartex" xmlns:cx7="http://schemas.microsoft.com/office/drawing/2016/5/13/chartex" xmlns:cx8="http://schemas.microsoft.com/office/drawing/2016/5/14/chartex" xmlns:mc="http://schemas.openxmlformats.org/markup-compatibility/2006" xmlns:aink="http://schemas.microsoft.com/office/drawing/2016/ink" xmlns:am3d="http://schemas.microsoft.com/office/drawing/2017/model3d" xmlns:o="urn:schemas-microsoft-com:office:office" xmlns:oel="http://schemas.microsoft.com/office/2019/extlst" xmlns:r="http://schemas.openxmlformats.org/officeDocument/2006/relationships" xmlns:m="http://schemas.openxmlformats.org/officeDocument/2006/math" xmlns:v="urn:schemas-microsoft-com:vml" xmlns:wp14="http://schemas.microsoft.com/office/word/2010/wordprocessingDrawing" xmlns:wp="http://schemas.openxmlformats.org/drawingml/2006/wordprocessingDrawing" xmlns:w10="urn:schemas-microsoft-com:office:word" xmlns:w="http://schemas.openxmlformats.org/wordprocessingml/2006/main" xmlns:w14="http://schemas.microsoft.com/office/word/2010/wordml" xmlns:w15="http://schemas.microsoft.com/office/word/2012/wordml" xmlns:w16cex="http://schemas.microsoft.com/office/word/2018/wordml/cex" xmlns:w16cid="http://schemas.microsoft.com/office/word/2016/wordml/cid" xmlns:w16="http://schemas.microsoft.com/office/word/2018/wordml" xmlns:w16du="http://schemas.microsoft.com/office/word/2023/wordml/word16du" xmlns:w16sdtdh="http://schemas.microsoft.com/office/word/2020/wordml/sdtdatahash" xmlns:w16se="http://schemas.microsoft.com/office/word/2015/wordml/symex" xmlns:wpg="http://schemas.microsoft.com/office/word/2010/wordprocessingGroup" xmlns:wpi="http://schemas.microsoft.com/office/word/2010/wordprocessingInk" xmlns:wne="http://schemas.microsoft.com/office/word/2006/wordml" xmlns:wps="http://schemas.microsoft.com/office/word/2010/wordprocessingShape" mc:Ignorable="w14 w15 w16se w16cid w16 w16cex w16sdtdh w16du wp14">
-  <w15:person w15:author="Oladayo Ayodeji">
-    <w15:presenceInfo w15:providerId="Windows Live" w15:userId="168b55ed0b744b5f"/>
-  </w15:person>
-</w15:people>
 </file>
 
 <file path=word/styles.xml><?xml version="1.0" encoding="utf-8"?>

</xml_diff>